<commit_message>
add bagian tentang, perencanaan, dan dokumentasi
</commit_message>
<xml_diff>
--- a/PROYEK REKAYASA PERANGKAT LUNAK 2_KELOMPOK 8.docx
+++ b/PROYEK REKAYASA PERANGKAT LUNAK 2_KELOMPOK 8.docx
@@ -3094,6 +3094,65 @@
           </wp:inline>
         </w:drawing>
       </w:r>
+    </w:p>
+    <w:p>
+      <w:pPr>
+        <w:spacing w:line="360" w:lineRule="auto"/>
+        <w:jc w:val="both"/>
+        <w:rPr>
+          <w:rFonts w:asciiTheme="majorBidi" w:hAnsiTheme="majorBidi" w:cstheme="majorBidi"/>
+          <w:b/>
+          <w:bCs/>
+        </w:rPr>
+      </w:pPr>
+    </w:p>
+    <w:p>
+      <w:pPr>
+        <w:rPr>
+          <w:rFonts w:asciiTheme="majorBidi" w:hAnsiTheme="majorBidi" w:cstheme="majorBidi"/>
+          <w:b/>
+          <w:bCs/>
+        </w:rPr>
+      </w:pPr>
+      <w:r>
+        <w:rPr>
+          <w:rFonts w:asciiTheme="majorBidi" w:hAnsiTheme="majorBidi" w:cstheme="majorBidi"/>
+          <w:b/>
+          <w:bCs/>
+        </w:rPr>
+        <w:br w:type="page"/>
+      </w:r>
+    </w:p>
+    <w:p>
+      <w:pPr>
+        <w:spacing w:line="360" w:lineRule="auto"/>
+        <w:jc w:val="center"/>
+        <w:rPr>
+          <w:rFonts w:asciiTheme="majorBidi" w:hAnsiTheme="majorBidi" w:cstheme="majorBidi"/>
+          <w:b/>
+          <w:bCs/>
+        </w:rPr>
+      </w:pPr>
+      <w:r>
+        <w:rPr>
+          <w:rFonts w:asciiTheme="majorBidi" w:hAnsiTheme="majorBidi" w:cstheme="majorBidi"/>
+          <w:b/>
+          <w:bCs/>
+        </w:rPr>
+        <w:lastRenderedPageBreak/>
+        <w:t>PERENCANAAN WEBSITE</w:t>
+      </w:r>
+    </w:p>
+    <w:p>
+      <w:pPr>
+        <w:spacing w:line="360" w:lineRule="auto"/>
+        <w:jc w:val="center"/>
+        <w:rPr>
+          <w:rFonts w:asciiTheme="majorBidi" w:hAnsiTheme="majorBidi" w:cstheme="majorBidi"/>
+          <w:b/>
+          <w:bCs/>
+        </w:rPr>
+      </w:pPr>
     </w:p>
     <w:p>
       <w:pPr>

</xml_diff>

<commit_message>
Add pembahasan dalam bab perancangan
</commit_message>
<xml_diff>
--- a/PROYEK REKAYASA PERANGKAT LUNAK 2_KELOMPOK 8.docx
+++ b/PROYEK REKAYASA PERANGKAT LUNAK 2_KELOMPOK 8.docx
@@ -3166,6 +3166,15 @@
         </w:rPr>
         <w:fldChar w:fldCharType="end"/>
       </w:r>
+      <w:r>
+        <w:rPr>
+          <w:b/>
+          <w:bCs/>
+          <w:i w:val="0"/>
+          <w:iCs w:val="0"/>
+        </w:rPr>
+        <w:t xml:space="preserve"> Logo Ametrine Archives</w:t>
+      </w:r>
     </w:p>
     <w:p>
       <w:pPr>
@@ -3417,6 +3426,48 @@
         <w:rPr>
           <w:rFonts w:asciiTheme="majorBidi" w:hAnsiTheme="majorBidi" w:cstheme="majorBidi"/>
         </w:rPr>
+        <w:t xml:space="preserve"> </w:t>
+      </w:r>
+      <w:proofErr w:type="spellStart"/>
+      <w:r>
+        <w:rPr>
+          <w:rFonts w:asciiTheme="majorBidi" w:hAnsiTheme="majorBidi" w:cstheme="majorBidi"/>
+        </w:rPr>
+        <w:t>baik</w:t>
+      </w:r>
+      <w:proofErr w:type="spellEnd"/>
+      <w:r>
+        <w:rPr>
+          <w:rFonts w:asciiTheme="majorBidi" w:hAnsiTheme="majorBidi" w:cstheme="majorBidi"/>
+        </w:rPr>
+        <w:t xml:space="preserve"> </w:t>
+      </w:r>
+      <w:proofErr w:type="spellStart"/>
+      <w:r>
+        <w:rPr>
+          <w:rFonts w:asciiTheme="majorBidi" w:hAnsiTheme="majorBidi" w:cstheme="majorBidi"/>
+        </w:rPr>
+        <w:t>dengan</w:t>
+      </w:r>
+      <w:proofErr w:type="spellEnd"/>
+      <w:r>
+        <w:rPr>
+          <w:rFonts w:asciiTheme="majorBidi" w:hAnsiTheme="majorBidi" w:cstheme="majorBidi"/>
+        </w:rPr>
+        <w:t xml:space="preserve"> </w:t>
+      </w:r>
+      <w:proofErr w:type="spellStart"/>
+      <w:r>
+        <w:rPr>
+          <w:rFonts w:asciiTheme="majorBidi" w:hAnsiTheme="majorBidi" w:cstheme="majorBidi"/>
+        </w:rPr>
+        <w:t>siapapun</w:t>
+      </w:r>
+      <w:proofErr w:type="spellEnd"/>
+      <w:r>
+        <w:rPr>
+          <w:rFonts w:asciiTheme="majorBidi" w:hAnsiTheme="majorBidi" w:cstheme="majorBidi"/>
+        </w:rPr>
         <w:t xml:space="preserve"> yang </w:t>
       </w:r>
       <w:proofErr w:type="spellStart"/>
@@ -3424,7 +3475,21 @@
         <w:rPr>
           <w:rFonts w:asciiTheme="majorBidi" w:hAnsiTheme="majorBidi" w:cstheme="majorBidi"/>
         </w:rPr>
-        <w:t>baik</w:t>
+        <w:t>memiliki</w:t>
+      </w:r>
+      <w:proofErr w:type="spellEnd"/>
+      <w:r>
+        <w:rPr>
+          <w:rFonts w:asciiTheme="majorBidi" w:hAnsiTheme="majorBidi" w:cstheme="majorBidi"/>
+        </w:rPr>
+        <w:t xml:space="preserve"> </w:t>
+      </w:r>
+      <w:proofErr w:type="spellStart"/>
+      <w:r>
+        <w:rPr>
+          <w:rFonts w:asciiTheme="majorBidi" w:hAnsiTheme="majorBidi" w:cstheme="majorBidi"/>
+        </w:rPr>
+        <w:t>ketertarikan</w:t>
       </w:r>
       <w:proofErr w:type="spellEnd"/>
       <w:r>
@@ -3452,7 +3517,105 @@
         <w:rPr>
           <w:rFonts w:asciiTheme="majorBidi" w:hAnsiTheme="majorBidi" w:cstheme="majorBidi"/>
         </w:rPr>
-        <w:t>siapapun</w:t>
+        <w:t>berbagai</w:t>
+      </w:r>
+      <w:proofErr w:type="spellEnd"/>
+      <w:r>
+        <w:rPr>
+          <w:rFonts w:asciiTheme="majorBidi" w:hAnsiTheme="majorBidi" w:cstheme="majorBidi"/>
+        </w:rPr>
+        <w:t xml:space="preserve"> </w:t>
+      </w:r>
+      <w:proofErr w:type="spellStart"/>
+      <w:r>
+        <w:rPr>
+          <w:rFonts w:asciiTheme="majorBidi" w:hAnsiTheme="majorBidi" w:cstheme="majorBidi"/>
+        </w:rPr>
+        <w:t>jenis</w:t>
+      </w:r>
+      <w:proofErr w:type="spellEnd"/>
+      <w:r>
+        <w:rPr>
+          <w:rFonts w:asciiTheme="majorBidi" w:hAnsiTheme="majorBidi" w:cstheme="majorBidi"/>
+        </w:rPr>
+        <w:t xml:space="preserve"> </w:t>
+      </w:r>
+      <w:proofErr w:type="spellStart"/>
+      <w:r>
+        <w:rPr>
+          <w:rFonts w:asciiTheme="majorBidi" w:hAnsiTheme="majorBidi" w:cstheme="majorBidi"/>
+        </w:rPr>
+        <w:t>perhiasan</w:t>
+      </w:r>
+      <w:proofErr w:type="spellEnd"/>
+      <w:r>
+        <w:rPr>
+          <w:rFonts w:asciiTheme="majorBidi" w:hAnsiTheme="majorBidi" w:cstheme="majorBidi"/>
+        </w:rPr>
+        <w:t xml:space="preserve">. Juga </w:t>
+      </w:r>
+      <w:proofErr w:type="spellStart"/>
+      <w:r>
+        <w:rPr>
+          <w:rFonts w:asciiTheme="majorBidi" w:hAnsiTheme="majorBidi" w:cstheme="majorBidi"/>
+        </w:rPr>
+        <w:t>terdapat</w:t>
+      </w:r>
+      <w:proofErr w:type="spellEnd"/>
+      <w:r>
+        <w:rPr>
+          <w:rFonts w:asciiTheme="majorBidi" w:hAnsiTheme="majorBidi" w:cstheme="majorBidi"/>
+        </w:rPr>
+        <w:t xml:space="preserve"> </w:t>
+      </w:r>
+      <w:proofErr w:type="spellStart"/>
+      <w:r>
+        <w:rPr>
+          <w:rFonts w:asciiTheme="majorBidi" w:hAnsiTheme="majorBidi" w:cstheme="majorBidi"/>
+        </w:rPr>
+        <w:t>gambar</w:t>
+      </w:r>
+      <w:proofErr w:type="spellEnd"/>
+      <w:r>
+        <w:rPr>
+          <w:rFonts w:asciiTheme="majorBidi" w:hAnsiTheme="majorBidi" w:cstheme="majorBidi"/>
+        </w:rPr>
+        <w:t xml:space="preserve"> </w:t>
+      </w:r>
+      <w:proofErr w:type="spellStart"/>
+      <w:r>
+        <w:rPr>
+          <w:rFonts w:asciiTheme="majorBidi" w:hAnsiTheme="majorBidi" w:cstheme="majorBidi"/>
+        </w:rPr>
+        <w:t>cincin</w:t>
+      </w:r>
+      <w:proofErr w:type="spellEnd"/>
+      <w:r>
+        <w:rPr>
+          <w:rFonts w:asciiTheme="majorBidi" w:hAnsiTheme="majorBidi" w:cstheme="majorBidi"/>
+        </w:rPr>
+        <w:t xml:space="preserve"> diamond </w:t>
+      </w:r>
+      <w:proofErr w:type="spellStart"/>
+      <w:r>
+        <w:rPr>
+          <w:rFonts w:asciiTheme="majorBidi" w:hAnsiTheme="majorBidi" w:cstheme="majorBidi"/>
+        </w:rPr>
+        <w:t>dengan</w:t>
+      </w:r>
+      <w:proofErr w:type="spellEnd"/>
+      <w:r>
+        <w:rPr>
+          <w:rFonts w:asciiTheme="majorBidi" w:hAnsiTheme="majorBidi" w:cstheme="majorBidi"/>
+        </w:rPr>
+        <w:t xml:space="preserve"> ornament </w:t>
+      </w:r>
+      <w:proofErr w:type="spellStart"/>
+      <w:r>
+        <w:rPr>
+          <w:rFonts w:asciiTheme="majorBidi" w:hAnsiTheme="majorBidi" w:cstheme="majorBidi"/>
+        </w:rPr>
+        <w:t>bunga</w:t>
       </w:r>
       <w:proofErr w:type="spellEnd"/>
       <w:r>
@@ -3466,49 +3629,91 @@
         <w:rPr>
           <w:rFonts w:asciiTheme="majorBidi" w:hAnsiTheme="majorBidi" w:cstheme="majorBidi"/>
         </w:rPr>
-        <w:t>memiliki</w:t>
-      </w:r>
-      <w:proofErr w:type="spellEnd"/>
-      <w:r>
-        <w:rPr>
-          <w:rFonts w:asciiTheme="majorBidi" w:hAnsiTheme="majorBidi" w:cstheme="majorBidi"/>
-        </w:rPr>
-        <w:t xml:space="preserve"> </w:t>
-      </w:r>
-      <w:proofErr w:type="spellStart"/>
-      <w:r>
-        <w:rPr>
-          <w:rFonts w:asciiTheme="majorBidi" w:hAnsiTheme="majorBidi" w:cstheme="majorBidi"/>
-        </w:rPr>
-        <w:t>ketertarikan</w:t>
-      </w:r>
-      <w:proofErr w:type="spellEnd"/>
-      <w:r>
-        <w:rPr>
-          <w:rFonts w:asciiTheme="majorBidi" w:hAnsiTheme="majorBidi" w:cstheme="majorBidi"/>
-        </w:rPr>
-        <w:t xml:space="preserve"> </w:t>
-      </w:r>
-      <w:proofErr w:type="spellStart"/>
-      <w:r>
-        <w:rPr>
-          <w:rFonts w:asciiTheme="majorBidi" w:hAnsiTheme="majorBidi" w:cstheme="majorBidi"/>
-        </w:rPr>
-        <w:t>dengan</w:t>
-      </w:r>
-      <w:proofErr w:type="spellEnd"/>
-      <w:r>
-        <w:rPr>
-          <w:rFonts w:asciiTheme="majorBidi" w:hAnsiTheme="majorBidi" w:cstheme="majorBidi"/>
-        </w:rPr>
-        <w:t xml:space="preserve"> </w:t>
-      </w:r>
-      <w:proofErr w:type="spellStart"/>
-      <w:r>
-        <w:rPr>
-          <w:rFonts w:asciiTheme="majorBidi" w:hAnsiTheme="majorBidi" w:cstheme="majorBidi"/>
-        </w:rPr>
-        <w:t>berbagai</w:t>
+        <w:t>bermakna</w:t>
+      </w:r>
+      <w:proofErr w:type="spellEnd"/>
+      <w:r>
+        <w:rPr>
+          <w:rFonts w:asciiTheme="majorBidi" w:hAnsiTheme="majorBidi" w:cstheme="majorBidi"/>
+        </w:rPr>
+        <w:t xml:space="preserve"> </w:t>
+      </w:r>
+      <w:proofErr w:type="spellStart"/>
+      <w:r>
+        <w:rPr>
+          <w:rFonts w:asciiTheme="majorBidi" w:hAnsiTheme="majorBidi" w:cstheme="majorBidi"/>
+        </w:rPr>
+        <w:t>bahwa</w:t>
+      </w:r>
+      <w:proofErr w:type="spellEnd"/>
+      <w:r>
+        <w:rPr>
+          <w:rFonts w:asciiTheme="majorBidi" w:hAnsiTheme="majorBidi" w:cstheme="majorBidi"/>
+        </w:rPr>
+        <w:t xml:space="preserve"> Ametrine Archives </w:t>
+      </w:r>
+      <w:proofErr w:type="spellStart"/>
+      <w:r>
+        <w:rPr>
+          <w:rFonts w:asciiTheme="majorBidi" w:hAnsiTheme="majorBidi" w:cstheme="majorBidi"/>
+        </w:rPr>
+        <w:t>selalu</w:t>
+      </w:r>
+      <w:proofErr w:type="spellEnd"/>
+      <w:r>
+        <w:rPr>
+          <w:rFonts w:asciiTheme="majorBidi" w:hAnsiTheme="majorBidi" w:cstheme="majorBidi"/>
+        </w:rPr>
+        <w:t xml:space="preserve"> </w:t>
+      </w:r>
+      <w:proofErr w:type="spellStart"/>
+      <w:r>
+        <w:rPr>
+          <w:rFonts w:asciiTheme="majorBidi" w:hAnsiTheme="majorBidi" w:cstheme="majorBidi"/>
+        </w:rPr>
+        <w:t>berusaha</w:t>
+      </w:r>
+      <w:proofErr w:type="spellEnd"/>
+      <w:r>
+        <w:rPr>
+          <w:rFonts w:asciiTheme="majorBidi" w:hAnsiTheme="majorBidi" w:cstheme="majorBidi"/>
+        </w:rPr>
+        <w:t xml:space="preserve"> </w:t>
+      </w:r>
+      <w:proofErr w:type="spellStart"/>
+      <w:r>
+        <w:rPr>
+          <w:rFonts w:asciiTheme="majorBidi" w:hAnsiTheme="majorBidi" w:cstheme="majorBidi"/>
+        </w:rPr>
+        <w:t>untuk</w:t>
+      </w:r>
+      <w:proofErr w:type="spellEnd"/>
+      <w:r>
+        <w:rPr>
+          <w:rFonts w:asciiTheme="majorBidi" w:hAnsiTheme="majorBidi" w:cstheme="majorBidi"/>
+        </w:rPr>
+        <w:t xml:space="preserve"> </w:t>
+      </w:r>
+      <w:proofErr w:type="spellStart"/>
+      <w:r>
+        <w:rPr>
+          <w:rFonts w:asciiTheme="majorBidi" w:hAnsiTheme="majorBidi" w:cstheme="majorBidi"/>
+        </w:rPr>
+        <w:t>menyediakan</w:t>
+      </w:r>
+      <w:proofErr w:type="spellEnd"/>
+      <w:r>
+        <w:rPr>
+          <w:rFonts w:asciiTheme="majorBidi" w:hAnsiTheme="majorBidi" w:cstheme="majorBidi"/>
+        </w:rPr>
+        <w:t xml:space="preserve"> </w:t>
+      </w:r>
+      <w:proofErr w:type="spellStart"/>
+      <w:r>
+        <w:rPr>
+          <w:rFonts w:asciiTheme="majorBidi" w:hAnsiTheme="majorBidi" w:cstheme="majorBidi"/>
+        </w:rPr>
+        <w:t>segala</w:t>
       </w:r>
       <w:proofErr w:type="spellEnd"/>
       <w:r>
@@ -3543,76 +3748,6 @@
         <w:rPr>
           <w:rFonts w:asciiTheme="majorBidi" w:hAnsiTheme="majorBidi" w:cstheme="majorBidi"/>
         </w:rPr>
-        <w:t xml:space="preserve">. Juga </w:t>
-      </w:r>
-      <w:proofErr w:type="spellStart"/>
-      <w:r>
-        <w:rPr>
-          <w:rFonts w:asciiTheme="majorBidi" w:hAnsiTheme="majorBidi" w:cstheme="majorBidi"/>
-        </w:rPr>
-        <w:t>terdapat</w:t>
-      </w:r>
-      <w:proofErr w:type="spellEnd"/>
-      <w:r>
-        <w:rPr>
-          <w:rFonts w:asciiTheme="majorBidi" w:hAnsiTheme="majorBidi" w:cstheme="majorBidi"/>
-        </w:rPr>
-        <w:t xml:space="preserve"> </w:t>
-      </w:r>
-      <w:proofErr w:type="spellStart"/>
-      <w:r>
-        <w:rPr>
-          <w:rFonts w:asciiTheme="majorBidi" w:hAnsiTheme="majorBidi" w:cstheme="majorBidi"/>
-        </w:rPr>
-        <w:t>gambar</w:t>
-      </w:r>
-      <w:proofErr w:type="spellEnd"/>
-      <w:r>
-        <w:rPr>
-          <w:rFonts w:asciiTheme="majorBidi" w:hAnsiTheme="majorBidi" w:cstheme="majorBidi"/>
-        </w:rPr>
-        <w:t xml:space="preserve"> </w:t>
-      </w:r>
-      <w:proofErr w:type="spellStart"/>
-      <w:r>
-        <w:rPr>
-          <w:rFonts w:asciiTheme="majorBidi" w:hAnsiTheme="majorBidi" w:cstheme="majorBidi"/>
-        </w:rPr>
-        <w:t>cincin</w:t>
-      </w:r>
-      <w:proofErr w:type="spellEnd"/>
-      <w:r>
-        <w:rPr>
-          <w:rFonts w:asciiTheme="majorBidi" w:hAnsiTheme="majorBidi" w:cstheme="majorBidi"/>
-        </w:rPr>
-        <w:t xml:space="preserve"> diamond </w:t>
-      </w:r>
-      <w:proofErr w:type="spellStart"/>
-      <w:r>
-        <w:rPr>
-          <w:rFonts w:asciiTheme="majorBidi" w:hAnsiTheme="majorBidi" w:cstheme="majorBidi"/>
-        </w:rPr>
-        <w:t>dengan</w:t>
-      </w:r>
-      <w:proofErr w:type="spellEnd"/>
-      <w:r>
-        <w:rPr>
-          <w:rFonts w:asciiTheme="majorBidi" w:hAnsiTheme="majorBidi" w:cstheme="majorBidi"/>
-        </w:rPr>
-        <w:t xml:space="preserve"> ornament </w:t>
-      </w:r>
-      <w:proofErr w:type="spellStart"/>
-      <w:r>
-        <w:rPr>
-          <w:rFonts w:asciiTheme="majorBidi" w:hAnsiTheme="majorBidi" w:cstheme="majorBidi"/>
-        </w:rPr>
-        <w:t>bunga</w:t>
-      </w:r>
-      <w:proofErr w:type="spellEnd"/>
-      <w:r>
-        <w:rPr>
-          <w:rFonts w:asciiTheme="majorBidi" w:hAnsiTheme="majorBidi" w:cstheme="majorBidi"/>
-        </w:rPr>
         <w:t xml:space="preserve"> yang </w:t>
       </w:r>
       <w:proofErr w:type="spellStart"/>
@@ -3620,132 +3755,6 @@
         <w:rPr>
           <w:rFonts w:asciiTheme="majorBidi" w:hAnsiTheme="majorBidi" w:cstheme="majorBidi"/>
         </w:rPr>
-        <w:t>bermakna</w:t>
-      </w:r>
-      <w:proofErr w:type="spellEnd"/>
-      <w:r>
-        <w:rPr>
-          <w:rFonts w:asciiTheme="majorBidi" w:hAnsiTheme="majorBidi" w:cstheme="majorBidi"/>
-        </w:rPr>
-        <w:t xml:space="preserve"> </w:t>
-      </w:r>
-      <w:proofErr w:type="spellStart"/>
-      <w:r>
-        <w:rPr>
-          <w:rFonts w:asciiTheme="majorBidi" w:hAnsiTheme="majorBidi" w:cstheme="majorBidi"/>
-        </w:rPr>
-        <w:t>bahwa</w:t>
-      </w:r>
-      <w:proofErr w:type="spellEnd"/>
-      <w:r>
-        <w:rPr>
-          <w:rFonts w:asciiTheme="majorBidi" w:hAnsiTheme="majorBidi" w:cstheme="majorBidi"/>
-        </w:rPr>
-        <w:t xml:space="preserve"> Ametrine Archives </w:t>
-      </w:r>
-      <w:proofErr w:type="spellStart"/>
-      <w:r>
-        <w:rPr>
-          <w:rFonts w:asciiTheme="majorBidi" w:hAnsiTheme="majorBidi" w:cstheme="majorBidi"/>
-        </w:rPr>
-        <w:t>selalu</w:t>
-      </w:r>
-      <w:proofErr w:type="spellEnd"/>
-      <w:r>
-        <w:rPr>
-          <w:rFonts w:asciiTheme="majorBidi" w:hAnsiTheme="majorBidi" w:cstheme="majorBidi"/>
-        </w:rPr>
-        <w:t xml:space="preserve"> </w:t>
-      </w:r>
-      <w:proofErr w:type="spellStart"/>
-      <w:r>
-        <w:rPr>
-          <w:rFonts w:asciiTheme="majorBidi" w:hAnsiTheme="majorBidi" w:cstheme="majorBidi"/>
-        </w:rPr>
-        <w:t>berusaha</w:t>
-      </w:r>
-      <w:proofErr w:type="spellEnd"/>
-      <w:r>
-        <w:rPr>
-          <w:rFonts w:asciiTheme="majorBidi" w:hAnsiTheme="majorBidi" w:cstheme="majorBidi"/>
-        </w:rPr>
-        <w:t xml:space="preserve"> </w:t>
-      </w:r>
-      <w:proofErr w:type="spellStart"/>
-      <w:r>
-        <w:rPr>
-          <w:rFonts w:asciiTheme="majorBidi" w:hAnsiTheme="majorBidi" w:cstheme="majorBidi"/>
-        </w:rPr>
-        <w:t>untuk</w:t>
-      </w:r>
-      <w:proofErr w:type="spellEnd"/>
-      <w:r>
-        <w:rPr>
-          <w:rFonts w:asciiTheme="majorBidi" w:hAnsiTheme="majorBidi" w:cstheme="majorBidi"/>
-        </w:rPr>
-        <w:t xml:space="preserve"> </w:t>
-      </w:r>
-      <w:proofErr w:type="spellStart"/>
-      <w:r>
-        <w:rPr>
-          <w:rFonts w:asciiTheme="majorBidi" w:hAnsiTheme="majorBidi" w:cstheme="majorBidi"/>
-        </w:rPr>
-        <w:t>menyediakan</w:t>
-      </w:r>
-      <w:proofErr w:type="spellEnd"/>
-      <w:r>
-        <w:rPr>
-          <w:rFonts w:asciiTheme="majorBidi" w:hAnsiTheme="majorBidi" w:cstheme="majorBidi"/>
-        </w:rPr>
-        <w:t xml:space="preserve"> </w:t>
-      </w:r>
-      <w:proofErr w:type="spellStart"/>
-      <w:r>
-        <w:rPr>
-          <w:rFonts w:asciiTheme="majorBidi" w:hAnsiTheme="majorBidi" w:cstheme="majorBidi"/>
-        </w:rPr>
-        <w:t>segala</w:t>
-      </w:r>
-      <w:proofErr w:type="spellEnd"/>
-      <w:r>
-        <w:rPr>
-          <w:rFonts w:asciiTheme="majorBidi" w:hAnsiTheme="majorBidi" w:cstheme="majorBidi"/>
-        </w:rPr>
-        <w:t xml:space="preserve"> </w:t>
-      </w:r>
-      <w:proofErr w:type="spellStart"/>
-      <w:r>
-        <w:rPr>
-          <w:rFonts w:asciiTheme="majorBidi" w:hAnsiTheme="majorBidi" w:cstheme="majorBidi"/>
-        </w:rPr>
-        <w:t>jenis</w:t>
-      </w:r>
-      <w:proofErr w:type="spellEnd"/>
-      <w:r>
-        <w:rPr>
-          <w:rFonts w:asciiTheme="majorBidi" w:hAnsiTheme="majorBidi" w:cstheme="majorBidi"/>
-        </w:rPr>
-        <w:t xml:space="preserve"> </w:t>
-      </w:r>
-      <w:proofErr w:type="spellStart"/>
-      <w:r>
-        <w:rPr>
-          <w:rFonts w:asciiTheme="majorBidi" w:hAnsiTheme="majorBidi" w:cstheme="majorBidi"/>
-        </w:rPr>
-        <w:t>perhiasan</w:t>
-      </w:r>
-      <w:proofErr w:type="spellEnd"/>
-      <w:r>
-        <w:rPr>
-          <w:rFonts w:asciiTheme="majorBidi" w:hAnsiTheme="majorBidi" w:cstheme="majorBidi"/>
-        </w:rPr>
-        <w:t xml:space="preserve"> yang </w:t>
-      </w:r>
-      <w:proofErr w:type="spellStart"/>
-      <w:r>
-        <w:rPr>
-          <w:rFonts w:asciiTheme="majorBidi" w:hAnsiTheme="majorBidi" w:cstheme="majorBidi"/>
-        </w:rPr>
         <w:t>berkualitas</w:t>
       </w:r>
       <w:proofErr w:type="spellEnd"/>
@@ -3754,20 +3763,6 @@
           <w:rFonts w:asciiTheme="majorBidi" w:hAnsiTheme="majorBidi" w:cstheme="majorBidi"/>
         </w:rPr>
         <w:t xml:space="preserve"> dan </w:t>
-      </w:r>
-      <w:proofErr w:type="spellStart"/>
-      <w:r>
-        <w:rPr>
-          <w:rFonts w:asciiTheme="majorBidi" w:hAnsiTheme="majorBidi" w:cstheme="majorBidi"/>
-        </w:rPr>
-        <w:t>pastinya</w:t>
-      </w:r>
-      <w:proofErr w:type="spellEnd"/>
-      <w:r>
-        <w:rPr>
-          <w:rFonts w:asciiTheme="majorBidi" w:hAnsiTheme="majorBidi" w:cstheme="majorBidi"/>
-        </w:rPr>
-        <w:t xml:space="preserve"> </w:t>
       </w:r>
       <w:proofErr w:type="spellStart"/>
       <w:r>
@@ -3837,6 +3832,942 @@
           <w:b/>
           <w:bCs/>
         </w:rPr>
+        <w:t>Rencana</w:t>
+      </w:r>
+      <w:proofErr w:type="spellEnd"/>
+      <w:r>
+        <w:rPr>
+          <w:rFonts w:asciiTheme="majorBidi" w:hAnsiTheme="majorBidi" w:cstheme="majorBidi"/>
+          <w:b/>
+          <w:bCs/>
+        </w:rPr>
+        <w:t xml:space="preserve"> </w:t>
+      </w:r>
+      <w:proofErr w:type="spellStart"/>
+      <w:r>
+        <w:rPr>
+          <w:rFonts w:asciiTheme="majorBidi" w:hAnsiTheme="majorBidi" w:cstheme="majorBidi"/>
+          <w:b/>
+          <w:bCs/>
+        </w:rPr>
+        <w:t>Struktur</w:t>
+      </w:r>
+      <w:proofErr w:type="spellEnd"/>
+      <w:r>
+        <w:rPr>
+          <w:rFonts w:asciiTheme="majorBidi" w:hAnsiTheme="majorBidi" w:cstheme="majorBidi"/>
+          <w:b/>
+          <w:bCs/>
+        </w:rPr>
+        <w:t xml:space="preserve"> Website</w:t>
+      </w:r>
+    </w:p>
+    <w:p>
+      <w:pPr>
+        <w:keepNext/>
+        <w:spacing w:line="360" w:lineRule="auto"/>
+        <w:jc w:val="center"/>
+      </w:pPr>
+      <w:r>
+        <w:rPr>
+          <w:rFonts w:asciiTheme="majorBidi" w:hAnsiTheme="majorBidi" w:cstheme="majorBidi"/>
+          <w:b/>
+          <w:bCs/>
+          <w:noProof/>
+        </w:rPr>
+        <w:drawing>
+          <wp:inline distT="0" distB="0" distL="0" distR="0" wp14:anchorId="477822B3" wp14:editId="2A727468">
+            <wp:extent cx="5143500" cy="2795703"/>
+            <wp:effectExtent l="0" t="0" r="0" b="5080"/>
+            <wp:docPr id="1454157578" name="Picture 1"/>
+            <wp:cNvGraphicFramePr>
+              <a:graphicFrameLocks xmlns:a="http://schemas.openxmlformats.org/drawingml/2006/main" noChangeAspect="1"/>
+            </wp:cNvGraphicFramePr>
+            <a:graphic xmlns:a="http://schemas.openxmlformats.org/drawingml/2006/main">
+              <a:graphicData uri="http://schemas.openxmlformats.org/drawingml/2006/picture">
+                <pic:pic xmlns:pic="http://schemas.openxmlformats.org/drawingml/2006/picture">
+                  <pic:nvPicPr>
+                    <pic:cNvPr id="1454157578" name="Picture 1454157578"/>
+                    <pic:cNvPicPr/>
+                  </pic:nvPicPr>
+                  <pic:blipFill>
+                    <a:blip r:embed="rId9">
+                      <a:extLst>
+                        <a:ext uri="{28A0092B-C50C-407E-A947-70E740481C1C}">
+                          <a14:useLocalDpi xmlns:a14="http://schemas.microsoft.com/office/drawing/2010/main" val="0"/>
+                        </a:ext>
+                      </a:extLst>
+                    </a:blip>
+                    <a:stretch>
+                      <a:fillRect/>
+                    </a:stretch>
+                  </pic:blipFill>
+                  <pic:spPr>
+                    <a:xfrm>
+                      <a:off x="0" y="0"/>
+                      <a:ext cx="5148715" cy="2798537"/>
+                    </a:xfrm>
+                    <a:prstGeom prst="rect">
+                      <a:avLst/>
+                    </a:prstGeom>
+                  </pic:spPr>
+                </pic:pic>
+              </a:graphicData>
+            </a:graphic>
+          </wp:inline>
+        </w:drawing>
+      </w:r>
+    </w:p>
+    <w:p>
+      <w:pPr>
+        <w:pStyle w:val="Caption"/>
+        <w:jc w:val="center"/>
+        <w:rPr>
+          <w:b/>
+          <w:bCs/>
+          <w:i w:val="0"/>
+          <w:iCs w:val="0"/>
+          <w:lang w:val="id-ID"/>
+        </w:rPr>
+      </w:pPr>
+      <w:r>
+        <w:rPr>
+          <w:b/>
+          <w:bCs/>
+          <w:i w:val="0"/>
+          <w:iCs w:val="0"/>
+        </w:rPr>
+        <w:t xml:space="preserve">Gambar </w:t>
+      </w:r>
+      <w:r>
+        <w:rPr>
+          <w:b/>
+          <w:bCs/>
+          <w:i w:val="0"/>
+          <w:iCs w:val="0"/>
+        </w:rPr>
+        <w:fldChar w:fldCharType="begin"/>
+      </w:r>
+      <w:r>
+        <w:rPr>
+          <w:b/>
+          <w:bCs/>
+          <w:i w:val="0"/>
+          <w:iCs w:val="0"/>
+        </w:rPr>
+        <w:instrText xml:space="preserve"> SEQ Gambar \* ARABIC </w:instrText>
+      </w:r>
+      <w:r>
+        <w:rPr>
+          <w:b/>
+          <w:bCs/>
+          <w:i w:val="0"/>
+          <w:iCs w:val="0"/>
+        </w:rPr>
+        <w:fldChar w:fldCharType="separate"/>
+      </w:r>
+      <w:r>
+        <w:rPr>
+          <w:b/>
+          <w:bCs/>
+          <w:i w:val="0"/>
+          <w:iCs w:val="0"/>
+          <w:noProof/>
+        </w:rPr>
+        <w:t>2</w:t>
+      </w:r>
+      <w:r>
+        <w:rPr>
+          <w:b/>
+          <w:bCs/>
+          <w:i w:val="0"/>
+          <w:iCs w:val="0"/>
+        </w:rPr>
+        <w:fldChar w:fldCharType="end"/>
+      </w:r>
+      <w:r>
+        <w:rPr>
+          <w:b/>
+          <w:bCs/>
+          <w:i w:val="0"/>
+          <w:iCs w:val="0"/>
+          <w:lang w:val="id-ID"/>
+        </w:rPr>
+        <w:t xml:space="preserve"> Struktur </w:t>
+      </w:r>
+      <w:proofErr w:type="spellStart"/>
+      <w:r>
+        <w:rPr>
+          <w:b/>
+          <w:bCs/>
+          <w:i w:val="0"/>
+          <w:iCs w:val="0"/>
+          <w:lang w:val="id-ID"/>
+        </w:rPr>
+        <w:t>Website</w:t>
+      </w:r>
+      <w:proofErr w:type="spellEnd"/>
+    </w:p>
+    <w:p>
+      <w:pPr>
+        <w:spacing w:line="360" w:lineRule="auto"/>
+        <w:jc w:val="both"/>
+        <w:rPr>
+          <w:rFonts w:asciiTheme="majorBidi" w:hAnsiTheme="majorBidi" w:cstheme="majorBidi"/>
+        </w:rPr>
+      </w:pPr>
+      <w:r>
+        <w:rPr>
+          <w:rFonts w:asciiTheme="majorBidi" w:hAnsiTheme="majorBidi" w:cstheme="majorBidi"/>
+        </w:rPr>
+        <w:t xml:space="preserve">Website </w:t>
+      </w:r>
+      <w:proofErr w:type="spellStart"/>
+      <w:r>
+        <w:rPr>
+          <w:rFonts w:asciiTheme="majorBidi" w:hAnsiTheme="majorBidi" w:cstheme="majorBidi"/>
+        </w:rPr>
+        <w:t>terbagi</w:t>
+      </w:r>
+      <w:proofErr w:type="spellEnd"/>
+      <w:r>
+        <w:rPr>
+          <w:rFonts w:asciiTheme="majorBidi" w:hAnsiTheme="majorBidi" w:cstheme="majorBidi"/>
+        </w:rPr>
+        <w:t xml:space="preserve"> </w:t>
+      </w:r>
+      <w:proofErr w:type="spellStart"/>
+      <w:r>
+        <w:rPr>
+          <w:rFonts w:asciiTheme="majorBidi" w:hAnsiTheme="majorBidi" w:cstheme="majorBidi"/>
+        </w:rPr>
+        <w:t>menjadi</w:t>
+      </w:r>
+      <w:proofErr w:type="spellEnd"/>
+      <w:r>
+        <w:rPr>
+          <w:rFonts w:asciiTheme="majorBidi" w:hAnsiTheme="majorBidi" w:cstheme="majorBidi"/>
+        </w:rPr>
+        <w:t xml:space="preserve"> 4 </w:t>
+      </w:r>
+      <w:proofErr w:type="spellStart"/>
+      <w:r>
+        <w:rPr>
+          <w:rFonts w:asciiTheme="majorBidi" w:hAnsiTheme="majorBidi" w:cstheme="majorBidi"/>
+        </w:rPr>
+        <w:t>halaman</w:t>
+      </w:r>
+      <w:proofErr w:type="spellEnd"/>
+      <w:r>
+        <w:rPr>
+          <w:rFonts w:asciiTheme="majorBidi" w:hAnsiTheme="majorBidi" w:cstheme="majorBidi"/>
+        </w:rPr>
+        <w:t xml:space="preserve"> </w:t>
+      </w:r>
+      <w:proofErr w:type="spellStart"/>
+      <w:r>
+        <w:rPr>
+          <w:rFonts w:asciiTheme="majorBidi" w:hAnsiTheme="majorBidi" w:cstheme="majorBidi"/>
+        </w:rPr>
+        <w:t>yaitu</w:t>
+      </w:r>
+      <w:proofErr w:type="spellEnd"/>
+      <w:r>
+        <w:rPr>
+          <w:rFonts w:asciiTheme="majorBidi" w:hAnsiTheme="majorBidi" w:cstheme="majorBidi"/>
+        </w:rPr>
+        <w:t xml:space="preserve"> home, necklace, earrings, dan ring. Home </w:t>
+      </w:r>
+      <w:proofErr w:type="spellStart"/>
+      <w:r>
+        <w:rPr>
+          <w:rFonts w:asciiTheme="majorBidi" w:hAnsiTheme="majorBidi" w:cstheme="majorBidi"/>
+        </w:rPr>
+        <w:t>merupakan</w:t>
+      </w:r>
+      <w:proofErr w:type="spellEnd"/>
+      <w:r>
+        <w:rPr>
+          <w:rFonts w:asciiTheme="majorBidi" w:hAnsiTheme="majorBidi" w:cstheme="majorBidi"/>
+        </w:rPr>
+        <w:t xml:space="preserve"> landing page </w:t>
+      </w:r>
+      <w:proofErr w:type="spellStart"/>
+      <w:r>
+        <w:rPr>
+          <w:rFonts w:asciiTheme="majorBidi" w:hAnsiTheme="majorBidi" w:cstheme="majorBidi"/>
+        </w:rPr>
+        <w:t>dari</w:t>
+      </w:r>
+      <w:proofErr w:type="spellEnd"/>
+      <w:r>
+        <w:rPr>
+          <w:rFonts w:asciiTheme="majorBidi" w:hAnsiTheme="majorBidi" w:cstheme="majorBidi"/>
+        </w:rPr>
+        <w:t xml:space="preserve"> website yang </w:t>
+      </w:r>
+      <w:proofErr w:type="spellStart"/>
+      <w:r>
+        <w:rPr>
+          <w:rFonts w:asciiTheme="majorBidi" w:hAnsiTheme="majorBidi" w:cstheme="majorBidi"/>
+        </w:rPr>
+        <w:t>berisi</w:t>
+      </w:r>
+      <w:proofErr w:type="spellEnd"/>
+      <w:r>
+        <w:rPr>
+          <w:rFonts w:asciiTheme="majorBidi" w:hAnsiTheme="majorBidi" w:cstheme="majorBidi"/>
+        </w:rPr>
+        <w:t xml:space="preserve"> </w:t>
+      </w:r>
+      <w:proofErr w:type="spellStart"/>
+      <w:r>
+        <w:rPr>
+          <w:rFonts w:asciiTheme="majorBidi" w:hAnsiTheme="majorBidi" w:cstheme="majorBidi"/>
+        </w:rPr>
+        <w:t>tampilan</w:t>
+      </w:r>
+      <w:proofErr w:type="spellEnd"/>
+      <w:r>
+        <w:rPr>
+          <w:rFonts w:asciiTheme="majorBidi" w:hAnsiTheme="majorBidi" w:cstheme="majorBidi"/>
+        </w:rPr>
+        <w:t xml:space="preserve"> </w:t>
+      </w:r>
+      <w:proofErr w:type="spellStart"/>
+      <w:r>
+        <w:rPr>
+          <w:rFonts w:asciiTheme="majorBidi" w:hAnsiTheme="majorBidi" w:cstheme="majorBidi"/>
+        </w:rPr>
+        <w:t>secara</w:t>
+      </w:r>
+      <w:proofErr w:type="spellEnd"/>
+      <w:r>
+        <w:rPr>
+          <w:rFonts w:asciiTheme="majorBidi" w:hAnsiTheme="majorBidi" w:cstheme="majorBidi"/>
+        </w:rPr>
+        <w:t xml:space="preserve"> </w:t>
+      </w:r>
+      <w:proofErr w:type="spellStart"/>
+      <w:r>
+        <w:rPr>
+          <w:rFonts w:asciiTheme="majorBidi" w:hAnsiTheme="majorBidi" w:cstheme="majorBidi"/>
+        </w:rPr>
+        <w:t>keseluruhan</w:t>
+      </w:r>
+      <w:proofErr w:type="spellEnd"/>
+      <w:r>
+        <w:rPr>
+          <w:rFonts w:asciiTheme="majorBidi" w:hAnsiTheme="majorBidi" w:cstheme="majorBidi"/>
+        </w:rPr>
+        <w:t xml:space="preserve"> </w:t>
+      </w:r>
+      <w:proofErr w:type="spellStart"/>
+      <w:r>
+        <w:rPr>
+          <w:rFonts w:asciiTheme="majorBidi" w:hAnsiTheme="majorBidi" w:cstheme="majorBidi"/>
+        </w:rPr>
+        <w:t>dari</w:t>
+      </w:r>
+      <w:proofErr w:type="spellEnd"/>
+      <w:r>
+        <w:rPr>
+          <w:rFonts w:asciiTheme="majorBidi" w:hAnsiTheme="majorBidi" w:cstheme="majorBidi"/>
+        </w:rPr>
+        <w:t xml:space="preserve"> </w:t>
+      </w:r>
+      <w:proofErr w:type="spellStart"/>
+      <w:r>
+        <w:rPr>
+          <w:rFonts w:asciiTheme="majorBidi" w:hAnsiTheme="majorBidi" w:cstheme="majorBidi"/>
+        </w:rPr>
+        <w:t>produk</w:t>
+      </w:r>
+      <w:proofErr w:type="spellEnd"/>
+      <w:r>
+        <w:rPr>
+          <w:rFonts w:asciiTheme="majorBidi" w:hAnsiTheme="majorBidi" w:cstheme="majorBidi"/>
+        </w:rPr>
+        <w:t xml:space="preserve"> yang </w:t>
+      </w:r>
+      <w:proofErr w:type="spellStart"/>
+      <w:r>
+        <w:rPr>
+          <w:rFonts w:asciiTheme="majorBidi" w:hAnsiTheme="majorBidi" w:cstheme="majorBidi"/>
+        </w:rPr>
+        <w:t>tersedia</w:t>
+      </w:r>
+      <w:proofErr w:type="spellEnd"/>
+      <w:r>
+        <w:rPr>
+          <w:rFonts w:asciiTheme="majorBidi" w:hAnsiTheme="majorBidi" w:cstheme="majorBidi"/>
+        </w:rPr>
+        <w:t xml:space="preserve">. </w:t>
+      </w:r>
+      <w:proofErr w:type="spellStart"/>
+      <w:r>
+        <w:rPr>
+          <w:rFonts w:asciiTheme="majorBidi" w:hAnsiTheme="majorBidi" w:cstheme="majorBidi"/>
+        </w:rPr>
+        <w:t>Kemudian</w:t>
+      </w:r>
+      <w:proofErr w:type="spellEnd"/>
+      <w:r>
+        <w:rPr>
+          <w:rFonts w:asciiTheme="majorBidi" w:hAnsiTheme="majorBidi" w:cstheme="majorBidi"/>
+        </w:rPr>
+        <w:t xml:space="preserve"> pada </w:t>
+      </w:r>
+      <w:proofErr w:type="spellStart"/>
+      <w:r>
+        <w:rPr>
+          <w:rFonts w:asciiTheme="majorBidi" w:hAnsiTheme="majorBidi" w:cstheme="majorBidi"/>
+        </w:rPr>
+        <w:t>halaman</w:t>
+      </w:r>
+      <w:proofErr w:type="spellEnd"/>
+      <w:r>
+        <w:rPr>
+          <w:rFonts w:asciiTheme="majorBidi" w:hAnsiTheme="majorBidi" w:cstheme="majorBidi"/>
+        </w:rPr>
+        <w:t xml:space="preserve"> necklace </w:t>
+      </w:r>
+      <w:proofErr w:type="spellStart"/>
+      <w:r>
+        <w:rPr>
+          <w:rFonts w:asciiTheme="majorBidi" w:hAnsiTheme="majorBidi" w:cstheme="majorBidi"/>
+        </w:rPr>
+        <w:t>berisi</w:t>
+      </w:r>
+      <w:proofErr w:type="spellEnd"/>
+      <w:r>
+        <w:rPr>
+          <w:rFonts w:asciiTheme="majorBidi" w:hAnsiTheme="majorBidi" w:cstheme="majorBidi"/>
+        </w:rPr>
+        <w:t xml:space="preserve"> </w:t>
+      </w:r>
+      <w:proofErr w:type="spellStart"/>
+      <w:r>
+        <w:rPr>
+          <w:rFonts w:asciiTheme="majorBidi" w:hAnsiTheme="majorBidi" w:cstheme="majorBidi"/>
+        </w:rPr>
+        <w:t>katalog</w:t>
+      </w:r>
+      <w:proofErr w:type="spellEnd"/>
+      <w:r>
+        <w:rPr>
+          <w:rFonts w:asciiTheme="majorBidi" w:hAnsiTheme="majorBidi" w:cstheme="majorBidi"/>
+        </w:rPr>
+        <w:t xml:space="preserve"> </w:t>
+      </w:r>
+      <w:proofErr w:type="spellStart"/>
+      <w:r>
+        <w:rPr>
+          <w:rFonts w:asciiTheme="majorBidi" w:hAnsiTheme="majorBidi" w:cstheme="majorBidi"/>
+        </w:rPr>
+        <w:t>dari</w:t>
+      </w:r>
+      <w:proofErr w:type="spellEnd"/>
+      <w:r>
+        <w:rPr>
+          <w:rFonts w:asciiTheme="majorBidi" w:hAnsiTheme="majorBidi" w:cstheme="majorBidi"/>
+        </w:rPr>
+        <w:t xml:space="preserve"> </w:t>
+      </w:r>
+      <w:proofErr w:type="spellStart"/>
+      <w:r>
+        <w:rPr>
+          <w:rFonts w:asciiTheme="majorBidi" w:hAnsiTheme="majorBidi" w:cstheme="majorBidi"/>
+        </w:rPr>
+        <w:t>kalung</w:t>
+      </w:r>
+      <w:proofErr w:type="spellEnd"/>
+      <w:r>
+        <w:rPr>
+          <w:rFonts w:asciiTheme="majorBidi" w:hAnsiTheme="majorBidi" w:cstheme="majorBidi"/>
+        </w:rPr>
+        <w:t xml:space="preserve"> dan juga order. </w:t>
+      </w:r>
+      <w:proofErr w:type="spellStart"/>
+      <w:r>
+        <w:rPr>
+          <w:rFonts w:asciiTheme="majorBidi" w:hAnsiTheme="majorBidi" w:cstheme="majorBidi"/>
+        </w:rPr>
+        <w:t>Begitupun</w:t>
+      </w:r>
+      <w:proofErr w:type="spellEnd"/>
+      <w:r>
+        <w:rPr>
+          <w:rFonts w:asciiTheme="majorBidi" w:hAnsiTheme="majorBidi" w:cstheme="majorBidi"/>
+        </w:rPr>
+        <w:t xml:space="preserve"> pada </w:t>
+      </w:r>
+      <w:proofErr w:type="spellStart"/>
+      <w:r>
+        <w:rPr>
+          <w:rFonts w:asciiTheme="majorBidi" w:hAnsiTheme="majorBidi" w:cstheme="majorBidi"/>
+        </w:rPr>
+        <w:t>halaman</w:t>
+      </w:r>
+      <w:proofErr w:type="spellEnd"/>
+      <w:r>
+        <w:rPr>
+          <w:rFonts w:asciiTheme="majorBidi" w:hAnsiTheme="majorBidi" w:cstheme="majorBidi"/>
+        </w:rPr>
+        <w:t xml:space="preserve"> earring dan ring </w:t>
+      </w:r>
+      <w:proofErr w:type="spellStart"/>
+      <w:r>
+        <w:rPr>
+          <w:rFonts w:asciiTheme="majorBidi" w:hAnsiTheme="majorBidi" w:cstheme="majorBidi"/>
+        </w:rPr>
+        <w:t>berisi</w:t>
+      </w:r>
+      <w:proofErr w:type="spellEnd"/>
+      <w:r>
+        <w:rPr>
+          <w:rFonts w:asciiTheme="majorBidi" w:hAnsiTheme="majorBidi" w:cstheme="majorBidi"/>
+        </w:rPr>
+        <w:t xml:space="preserve"> </w:t>
+      </w:r>
+      <w:proofErr w:type="spellStart"/>
+      <w:r>
+        <w:rPr>
+          <w:rFonts w:asciiTheme="majorBidi" w:hAnsiTheme="majorBidi" w:cstheme="majorBidi"/>
+        </w:rPr>
+        <w:t>katalog</w:t>
+      </w:r>
+      <w:proofErr w:type="spellEnd"/>
+      <w:r>
+        <w:rPr>
+          <w:rFonts w:asciiTheme="majorBidi" w:hAnsiTheme="majorBidi" w:cstheme="majorBidi"/>
+        </w:rPr>
+        <w:t xml:space="preserve"> dan juga </w:t>
+      </w:r>
+      <w:proofErr w:type="spellStart"/>
+      <w:r>
+        <w:rPr>
+          <w:rFonts w:asciiTheme="majorBidi" w:hAnsiTheme="majorBidi" w:cstheme="majorBidi"/>
+        </w:rPr>
+        <w:t>halaman</w:t>
+      </w:r>
+      <w:proofErr w:type="spellEnd"/>
+      <w:r>
+        <w:rPr>
+          <w:rFonts w:asciiTheme="majorBidi" w:hAnsiTheme="majorBidi" w:cstheme="majorBidi"/>
+        </w:rPr>
+        <w:t xml:space="preserve"> order.</w:t>
+      </w:r>
+    </w:p>
+    <w:p>
+      <w:pPr>
+        <w:keepNext/>
+        <w:spacing w:line="360" w:lineRule="auto"/>
+        <w:jc w:val="center"/>
+      </w:pPr>
+      <w:r>
+        <w:rPr>
+          <w:rFonts w:asciiTheme="majorBidi" w:hAnsiTheme="majorBidi" w:cstheme="majorBidi"/>
+          <w:noProof/>
+        </w:rPr>
+        <w:drawing>
+          <wp:inline distT="0" distB="0" distL="0" distR="0" wp14:anchorId="73824D7B" wp14:editId="65446E24">
+            <wp:extent cx="2705100" cy="2518821"/>
+            <wp:effectExtent l="0" t="0" r="0" b="0"/>
+            <wp:docPr id="638470678" name="Picture 2"/>
+            <wp:cNvGraphicFramePr>
+              <a:graphicFrameLocks xmlns:a="http://schemas.openxmlformats.org/drawingml/2006/main" noChangeAspect="1"/>
+            </wp:cNvGraphicFramePr>
+            <a:graphic xmlns:a="http://schemas.openxmlformats.org/drawingml/2006/main">
+              <a:graphicData uri="http://schemas.openxmlformats.org/drawingml/2006/picture">
+                <pic:pic xmlns:pic="http://schemas.openxmlformats.org/drawingml/2006/picture">
+                  <pic:nvPicPr>
+                    <pic:cNvPr id="638470678" name="Picture 638470678"/>
+                    <pic:cNvPicPr/>
+                  </pic:nvPicPr>
+                  <pic:blipFill>
+                    <a:blip r:embed="rId10">
+                      <a:extLst>
+                        <a:ext uri="{28A0092B-C50C-407E-A947-70E740481C1C}">
+                          <a14:useLocalDpi xmlns:a14="http://schemas.microsoft.com/office/drawing/2010/main" val="0"/>
+                        </a:ext>
+                      </a:extLst>
+                    </a:blip>
+                    <a:stretch>
+                      <a:fillRect/>
+                    </a:stretch>
+                  </pic:blipFill>
+                  <pic:spPr>
+                    <a:xfrm>
+                      <a:off x="0" y="0"/>
+                      <a:ext cx="2709235" cy="2522672"/>
+                    </a:xfrm>
+                    <a:prstGeom prst="rect">
+                      <a:avLst/>
+                    </a:prstGeom>
+                  </pic:spPr>
+                </pic:pic>
+              </a:graphicData>
+            </a:graphic>
+          </wp:inline>
+        </w:drawing>
+      </w:r>
+    </w:p>
+    <w:p>
+      <w:pPr>
+        <w:pStyle w:val="Caption"/>
+        <w:jc w:val="center"/>
+        <w:rPr>
+          <w:rFonts w:asciiTheme="majorBidi" w:hAnsiTheme="majorBidi" w:cstheme="majorBidi"/>
+          <w:b/>
+          <w:bCs/>
+          <w:i w:val="0"/>
+          <w:iCs w:val="0"/>
+        </w:rPr>
+      </w:pPr>
+      <w:r>
+        <w:rPr>
+          <w:b/>
+          <w:bCs/>
+          <w:i w:val="0"/>
+          <w:iCs w:val="0"/>
+        </w:rPr>
+        <w:t xml:space="preserve">Gambar </w:t>
+      </w:r>
+      <w:r>
+        <w:rPr>
+          <w:b/>
+          <w:bCs/>
+          <w:i w:val="0"/>
+          <w:iCs w:val="0"/>
+        </w:rPr>
+        <w:fldChar w:fldCharType="begin"/>
+      </w:r>
+      <w:r>
+        <w:rPr>
+          <w:b/>
+          <w:bCs/>
+          <w:i w:val="0"/>
+          <w:iCs w:val="0"/>
+        </w:rPr>
+        <w:instrText xml:space="preserve"> SEQ Gambar \* ARABIC </w:instrText>
+      </w:r>
+      <w:r>
+        <w:rPr>
+          <w:b/>
+          <w:bCs/>
+          <w:i w:val="0"/>
+          <w:iCs w:val="0"/>
+        </w:rPr>
+        <w:fldChar w:fldCharType="separate"/>
+      </w:r>
+      <w:r>
+        <w:rPr>
+          <w:b/>
+          <w:bCs/>
+          <w:i w:val="0"/>
+          <w:iCs w:val="0"/>
+          <w:noProof/>
+        </w:rPr>
+        <w:t>3</w:t>
+      </w:r>
+      <w:r>
+        <w:rPr>
+          <w:b/>
+          <w:bCs/>
+          <w:i w:val="0"/>
+          <w:iCs w:val="0"/>
+        </w:rPr>
+        <w:fldChar w:fldCharType="end"/>
+      </w:r>
+      <w:r>
+        <w:rPr>
+          <w:b/>
+          <w:bCs/>
+          <w:i w:val="0"/>
+          <w:iCs w:val="0"/>
+          <w:lang w:val="id-ID"/>
+        </w:rPr>
+        <w:t xml:space="preserve"> Use </w:t>
+      </w:r>
+      <w:proofErr w:type="spellStart"/>
+      <w:r>
+        <w:rPr>
+          <w:b/>
+          <w:bCs/>
+          <w:i w:val="0"/>
+          <w:iCs w:val="0"/>
+          <w:lang w:val="id-ID"/>
+        </w:rPr>
+        <w:t>Case</w:t>
+      </w:r>
+      <w:proofErr w:type="spellEnd"/>
+      <w:r>
+        <w:rPr>
+          <w:b/>
+          <w:bCs/>
+          <w:i w:val="0"/>
+          <w:iCs w:val="0"/>
+          <w:lang w:val="id-ID"/>
+        </w:rPr>
+        <w:t xml:space="preserve"> Diagram</w:t>
+      </w:r>
+    </w:p>
+    <w:p>
+      <w:pPr>
+        <w:spacing w:line="360" w:lineRule="auto"/>
+        <w:rPr>
+          <w:rFonts w:asciiTheme="majorBidi" w:hAnsiTheme="majorBidi" w:cstheme="majorBidi"/>
+        </w:rPr>
+      </w:pPr>
+      <w:r>
+        <w:rPr>
+          <w:rFonts w:asciiTheme="majorBidi" w:hAnsiTheme="majorBidi" w:cstheme="majorBidi"/>
+        </w:rPr>
+        <w:t xml:space="preserve">Gambar 3 </w:t>
+      </w:r>
+      <w:proofErr w:type="spellStart"/>
+      <w:r>
+        <w:rPr>
+          <w:rFonts w:asciiTheme="majorBidi" w:hAnsiTheme="majorBidi" w:cstheme="majorBidi"/>
+        </w:rPr>
+        <w:t>menunjukkan</w:t>
+      </w:r>
+      <w:proofErr w:type="spellEnd"/>
+      <w:r>
+        <w:rPr>
+          <w:rFonts w:asciiTheme="majorBidi" w:hAnsiTheme="majorBidi" w:cstheme="majorBidi"/>
+        </w:rPr>
+        <w:t xml:space="preserve"> use case diagram </w:t>
+      </w:r>
+      <w:proofErr w:type="spellStart"/>
+      <w:r>
+        <w:rPr>
+          <w:rFonts w:asciiTheme="majorBidi" w:hAnsiTheme="majorBidi" w:cstheme="majorBidi"/>
+        </w:rPr>
+        <w:t>dari</w:t>
+      </w:r>
+      <w:proofErr w:type="spellEnd"/>
+      <w:r>
+        <w:rPr>
+          <w:rFonts w:asciiTheme="majorBidi" w:hAnsiTheme="majorBidi" w:cstheme="majorBidi"/>
+        </w:rPr>
+        <w:t xml:space="preserve"> website yang </w:t>
+      </w:r>
+      <w:proofErr w:type="spellStart"/>
+      <w:r>
+        <w:rPr>
+          <w:rFonts w:asciiTheme="majorBidi" w:hAnsiTheme="majorBidi" w:cstheme="majorBidi"/>
+        </w:rPr>
+        <w:t>actornya</w:t>
+      </w:r>
+      <w:proofErr w:type="spellEnd"/>
+      <w:r>
+        <w:rPr>
+          <w:rFonts w:asciiTheme="majorBidi" w:hAnsiTheme="majorBidi" w:cstheme="majorBidi"/>
+        </w:rPr>
+        <w:t xml:space="preserve"> </w:t>
+      </w:r>
+      <w:proofErr w:type="spellStart"/>
+      <w:r>
+        <w:rPr>
+          <w:rFonts w:asciiTheme="majorBidi" w:hAnsiTheme="majorBidi" w:cstheme="majorBidi"/>
+        </w:rPr>
+        <w:t>adalah</w:t>
+      </w:r>
+      <w:proofErr w:type="spellEnd"/>
+      <w:r>
+        <w:rPr>
+          <w:rFonts w:asciiTheme="majorBidi" w:hAnsiTheme="majorBidi" w:cstheme="majorBidi"/>
+        </w:rPr>
+        <w:t xml:space="preserve"> </w:t>
+      </w:r>
+      <w:proofErr w:type="spellStart"/>
+      <w:r>
+        <w:rPr>
+          <w:rFonts w:asciiTheme="majorBidi" w:hAnsiTheme="majorBidi" w:cstheme="majorBidi"/>
+        </w:rPr>
+        <w:t>pelanggan</w:t>
+      </w:r>
+      <w:proofErr w:type="spellEnd"/>
+      <w:r>
+        <w:rPr>
+          <w:rFonts w:asciiTheme="majorBidi" w:hAnsiTheme="majorBidi" w:cstheme="majorBidi"/>
+        </w:rPr>
+        <w:t xml:space="preserve">. Pada website </w:t>
+      </w:r>
+      <w:proofErr w:type="spellStart"/>
+      <w:r>
+        <w:rPr>
+          <w:rFonts w:asciiTheme="majorBidi" w:hAnsiTheme="majorBidi" w:cstheme="majorBidi"/>
+        </w:rPr>
+        <w:t>pelanggan</w:t>
+      </w:r>
+      <w:proofErr w:type="spellEnd"/>
+      <w:r>
+        <w:rPr>
+          <w:rFonts w:asciiTheme="majorBidi" w:hAnsiTheme="majorBidi" w:cstheme="majorBidi"/>
+        </w:rPr>
+        <w:t xml:space="preserve"> </w:t>
+      </w:r>
+      <w:proofErr w:type="spellStart"/>
+      <w:r>
+        <w:rPr>
+          <w:rFonts w:asciiTheme="majorBidi" w:hAnsiTheme="majorBidi" w:cstheme="majorBidi"/>
+        </w:rPr>
+        <w:t>dapat</w:t>
+      </w:r>
+      <w:proofErr w:type="spellEnd"/>
+      <w:r>
+        <w:rPr>
+          <w:rFonts w:asciiTheme="majorBidi" w:hAnsiTheme="majorBidi" w:cstheme="majorBidi"/>
+        </w:rPr>
+        <w:t xml:space="preserve"> </w:t>
+      </w:r>
+      <w:proofErr w:type="spellStart"/>
+      <w:r>
+        <w:rPr>
+          <w:rFonts w:asciiTheme="majorBidi" w:hAnsiTheme="majorBidi" w:cstheme="majorBidi"/>
+        </w:rPr>
+        <w:t>mengakses</w:t>
+      </w:r>
+      <w:proofErr w:type="spellEnd"/>
+      <w:r>
+        <w:rPr>
+          <w:rFonts w:asciiTheme="majorBidi" w:hAnsiTheme="majorBidi" w:cstheme="majorBidi"/>
+        </w:rPr>
+        <w:t xml:space="preserve"> </w:t>
+      </w:r>
+      <w:proofErr w:type="spellStart"/>
+      <w:r>
+        <w:rPr>
+          <w:rFonts w:asciiTheme="majorBidi" w:hAnsiTheme="majorBidi" w:cstheme="majorBidi"/>
+        </w:rPr>
+        <w:t>halaman</w:t>
+      </w:r>
+      <w:proofErr w:type="spellEnd"/>
+      <w:r>
+        <w:rPr>
+          <w:rFonts w:asciiTheme="majorBidi" w:hAnsiTheme="majorBidi" w:cstheme="majorBidi"/>
+        </w:rPr>
+        <w:t xml:space="preserve"> </w:t>
+      </w:r>
+      <w:proofErr w:type="spellStart"/>
+      <w:r>
+        <w:rPr>
+          <w:rFonts w:asciiTheme="majorBidi" w:hAnsiTheme="majorBidi" w:cstheme="majorBidi"/>
+        </w:rPr>
+        <w:t>utama</w:t>
+      </w:r>
+      <w:proofErr w:type="spellEnd"/>
+      <w:r>
+        <w:rPr>
+          <w:rFonts w:asciiTheme="majorBidi" w:hAnsiTheme="majorBidi" w:cstheme="majorBidi"/>
+        </w:rPr>
+        <w:t xml:space="preserve">, </w:t>
+      </w:r>
+      <w:proofErr w:type="spellStart"/>
+      <w:r>
+        <w:rPr>
+          <w:rFonts w:asciiTheme="majorBidi" w:hAnsiTheme="majorBidi" w:cstheme="majorBidi"/>
+        </w:rPr>
+        <w:t>katalog</w:t>
+      </w:r>
+      <w:proofErr w:type="spellEnd"/>
+      <w:r>
+        <w:rPr>
+          <w:rFonts w:asciiTheme="majorBidi" w:hAnsiTheme="majorBidi" w:cstheme="majorBidi"/>
+        </w:rPr>
+        <w:t xml:space="preserve"> </w:t>
+      </w:r>
+      <w:proofErr w:type="spellStart"/>
+      <w:r>
+        <w:rPr>
+          <w:rFonts w:asciiTheme="majorBidi" w:hAnsiTheme="majorBidi" w:cstheme="majorBidi"/>
+        </w:rPr>
+        <w:t>utama</w:t>
+      </w:r>
+      <w:proofErr w:type="spellEnd"/>
+      <w:r>
+        <w:rPr>
+          <w:rFonts w:asciiTheme="majorBidi" w:hAnsiTheme="majorBidi" w:cstheme="majorBidi"/>
+        </w:rPr>
+        <w:t xml:space="preserve">, dan </w:t>
+      </w:r>
+      <w:proofErr w:type="spellStart"/>
+      <w:r>
+        <w:rPr>
+          <w:rFonts w:asciiTheme="majorBidi" w:hAnsiTheme="majorBidi" w:cstheme="majorBidi"/>
+        </w:rPr>
+        <w:t>mengisi</w:t>
+      </w:r>
+      <w:proofErr w:type="spellEnd"/>
+      <w:r>
+        <w:rPr>
+          <w:rFonts w:asciiTheme="majorBidi" w:hAnsiTheme="majorBidi" w:cstheme="majorBidi"/>
+        </w:rPr>
+        <w:t xml:space="preserve"> form </w:t>
+      </w:r>
+      <w:proofErr w:type="spellStart"/>
+      <w:r>
+        <w:rPr>
+          <w:rFonts w:asciiTheme="majorBidi" w:hAnsiTheme="majorBidi" w:cstheme="majorBidi"/>
+        </w:rPr>
+        <w:t>untuk</w:t>
+      </w:r>
+      <w:proofErr w:type="spellEnd"/>
+      <w:r>
+        <w:rPr>
+          <w:rFonts w:asciiTheme="majorBidi" w:hAnsiTheme="majorBidi" w:cstheme="majorBidi"/>
+        </w:rPr>
+        <w:t xml:space="preserve"> </w:t>
+      </w:r>
+      <w:proofErr w:type="spellStart"/>
+      <w:r>
+        <w:rPr>
+          <w:rFonts w:asciiTheme="majorBidi" w:hAnsiTheme="majorBidi" w:cstheme="majorBidi"/>
+        </w:rPr>
+        <w:t>melakukan</w:t>
+      </w:r>
+      <w:proofErr w:type="spellEnd"/>
+      <w:r>
+        <w:rPr>
+          <w:rFonts w:asciiTheme="majorBidi" w:hAnsiTheme="majorBidi" w:cstheme="majorBidi"/>
+        </w:rPr>
+        <w:t xml:space="preserve"> </w:t>
+      </w:r>
+      <w:proofErr w:type="spellStart"/>
+      <w:r>
+        <w:rPr>
+          <w:rFonts w:asciiTheme="majorBidi" w:hAnsiTheme="majorBidi" w:cstheme="majorBidi"/>
+        </w:rPr>
+        <w:t>pemesanan</w:t>
+      </w:r>
+      <w:proofErr w:type="spellEnd"/>
+      <w:r>
+        <w:rPr>
+          <w:rFonts w:asciiTheme="majorBidi" w:hAnsiTheme="majorBidi" w:cstheme="majorBidi"/>
+        </w:rPr>
+        <w:t>.</w:t>
+      </w:r>
+    </w:p>
+    <w:p>
+      <w:pPr>
+        <w:spacing w:line="360" w:lineRule="auto"/>
+        <w:rPr>
+          <w:rFonts w:asciiTheme="majorBidi" w:hAnsiTheme="majorBidi" w:cstheme="majorBidi"/>
+          <w:b/>
+          <w:bCs/>
+        </w:rPr>
+      </w:pPr>
+      <w:proofErr w:type="spellStart"/>
+      <w:r>
+        <w:rPr>
+          <w:rFonts w:asciiTheme="majorBidi" w:hAnsiTheme="majorBidi" w:cstheme="majorBidi"/>
+          <w:b/>
+          <w:bCs/>
+        </w:rPr>
+        <w:lastRenderedPageBreak/>
         <w:t>Rencana</w:t>
       </w:r>
       <w:proofErr w:type="spellEnd"/>
@@ -4091,7 +5022,7 @@
                     <pic:cNvPicPr/>
                   </pic:nvPicPr>
                   <pic:blipFill>
-                    <a:blip r:embed="rId9" cstate="print">
+                    <a:blip r:embed="rId11" cstate="print">
                       <a:extLst>
                         <a:ext uri="{28A0092B-C50C-407E-A947-70E740481C1C}">
                           <a14:useLocalDpi xmlns:a14="http://schemas.microsoft.com/office/drawing/2010/main" val="0"/>
@@ -4175,7 +5106,7 @@
           <w:iCs w:val="0"/>
           <w:noProof/>
         </w:rPr>
-        <w:t>2</w:t>
+        <w:t>4</w:t>
       </w:r>
       <w:r>
         <w:rPr>
@@ -4186,6 +5117,15 @@
         </w:rPr>
         <w:fldChar w:fldCharType="end"/>
       </w:r>
+      <w:r>
+        <w:rPr>
+          <w:b/>
+          <w:bCs/>
+          <w:i w:val="0"/>
+          <w:iCs w:val="0"/>
+        </w:rPr>
+        <w:t xml:space="preserve"> Wireframe Landing Page</w:t>
+      </w:r>
     </w:p>
     <w:p>
       <w:pPr>
@@ -4208,7 +5148,7 @@
           <w:rFonts w:asciiTheme="majorBidi" w:hAnsiTheme="majorBidi" w:cstheme="majorBidi"/>
           <w:noProof/>
         </w:rPr>
-        <w:t>2</w:t>
+        <w:t>4</w:t>
       </w:r>
       <w:r>
         <w:rPr>
@@ -4269,7 +5209,7 @@
                     <pic:cNvPicPr/>
                   </pic:nvPicPr>
                   <pic:blipFill>
-                    <a:blip r:embed="rId10" cstate="print">
+                    <a:blip r:embed="rId12" cstate="print">
                       <a:extLst>
                         <a:ext uri="{28A0092B-C50C-407E-A947-70E740481C1C}">
                           <a14:useLocalDpi xmlns:a14="http://schemas.microsoft.com/office/drawing/2010/main" val="0"/>
@@ -4351,7 +5291,7 @@
           <w:iCs w:val="0"/>
           <w:noProof/>
         </w:rPr>
-        <w:t>3</w:t>
+        <w:t>5</w:t>
       </w:r>
       <w:r>
         <w:rPr>
@@ -4362,6 +5302,46 @@
         </w:rPr>
         <w:fldChar w:fldCharType="end"/>
       </w:r>
+      <w:r>
+        <w:rPr>
+          <w:b/>
+          <w:bCs/>
+          <w:i w:val="0"/>
+          <w:iCs w:val="0"/>
+        </w:rPr>
+        <w:t xml:space="preserve"> Wireframe </w:t>
+      </w:r>
+      <w:proofErr w:type="spellStart"/>
+      <w:r>
+        <w:rPr>
+          <w:b/>
+          <w:bCs/>
+          <w:i w:val="0"/>
+          <w:iCs w:val="0"/>
+        </w:rPr>
+        <w:t>katalog</w:t>
+      </w:r>
+      <w:proofErr w:type="spellEnd"/>
+      <w:r>
+        <w:rPr>
+          <w:b/>
+          <w:bCs/>
+          <w:i w:val="0"/>
+          <w:iCs w:val="0"/>
+        </w:rPr>
+        <w:t xml:space="preserve"> </w:t>
+      </w:r>
+      <w:proofErr w:type="spellStart"/>
+      <w:r>
+        <w:rPr>
+          <w:b/>
+          <w:bCs/>
+          <w:i w:val="0"/>
+          <w:iCs w:val="0"/>
+        </w:rPr>
+        <w:t>kalung</w:t>
+      </w:r>
+      <w:proofErr w:type="spellEnd"/>
     </w:p>
     <w:p>
       <w:pPr>
@@ -4377,7 +5357,21 @@
           <w:rFonts w:asciiTheme="majorBidi" w:hAnsiTheme="majorBidi" w:cstheme="majorBidi"/>
           <w:noProof/>
         </w:rPr>
-        <w:t>Gambar 3 merupakan wireframe dari halaman katalog kalung. Pada halaman ini, semua koleksi kalung dari berbagai jenis ditampilkan. Informasi yang ditampilkan lengkap dengan gambar, harga, beserta tombol yang digunakan untuk melakukan pre-order.</w:t>
+        <w:t xml:space="preserve">Gambar </w:t>
+      </w:r>
+      <w:r>
+        <w:rPr>
+          <w:rFonts w:asciiTheme="majorBidi" w:hAnsiTheme="majorBidi" w:cstheme="majorBidi"/>
+          <w:noProof/>
+        </w:rPr>
+        <w:t>5</w:t>
+      </w:r>
+      <w:r>
+        <w:rPr>
+          <w:rFonts w:asciiTheme="majorBidi" w:hAnsiTheme="majorBidi" w:cstheme="majorBidi"/>
+          <w:noProof/>
+        </w:rPr>
+        <w:t xml:space="preserve"> merupakan wireframe dari halaman katalog kalung. Pada halaman ini, semua koleksi kalung dari berbagai jenis ditampilkan. Informasi yang ditampilkan lengkap dengan gambar, harga, beserta tombol yang digunakan untuk melakukan pre-order.</w:t>
       </w:r>
     </w:p>
     <w:p>
@@ -4407,7 +5401,7 @@
                     <pic:cNvPicPr/>
                   </pic:nvPicPr>
                   <pic:blipFill>
-                    <a:blip r:embed="rId11" cstate="print">
+                    <a:blip r:embed="rId13" cstate="print">
                       <a:extLst>
                         <a:ext uri="{28A0092B-C50C-407E-A947-70E740481C1C}">
                           <a14:useLocalDpi xmlns:a14="http://schemas.microsoft.com/office/drawing/2010/main" val="0"/>
@@ -4489,7 +5483,7 @@
           <w:iCs w:val="0"/>
           <w:noProof/>
         </w:rPr>
-        <w:t>4</w:t>
+        <w:t>6</w:t>
       </w:r>
       <w:r>
         <w:rPr>
@@ -4500,6 +5494,55 @@
         </w:rPr>
         <w:fldChar w:fldCharType="end"/>
       </w:r>
+      <w:r>
+        <w:rPr>
+          <w:b/>
+          <w:bCs/>
+          <w:i w:val="0"/>
+          <w:iCs w:val="0"/>
+        </w:rPr>
+        <w:t xml:space="preserve"> </w:t>
+      </w:r>
+      <w:r>
+        <w:rPr>
+          <w:b/>
+          <w:bCs/>
+          <w:i w:val="0"/>
+          <w:iCs w:val="0"/>
+        </w:rPr>
+        <w:t xml:space="preserve">Wireframe </w:t>
+      </w:r>
+      <w:proofErr w:type="spellStart"/>
+      <w:r>
+        <w:rPr>
+          <w:b/>
+          <w:bCs/>
+          <w:i w:val="0"/>
+          <w:iCs w:val="0"/>
+        </w:rPr>
+        <w:t>katalog</w:t>
+      </w:r>
+      <w:proofErr w:type="spellEnd"/>
+      <w:r>
+        <w:rPr>
+          <w:b/>
+          <w:bCs/>
+          <w:i w:val="0"/>
+          <w:iCs w:val="0"/>
+        </w:rPr>
+        <w:t xml:space="preserve"> </w:t>
+      </w:r>
+      <w:proofErr w:type="spellStart"/>
+      <w:r>
+        <w:rPr>
+          <w:b/>
+          <w:bCs/>
+          <w:i w:val="0"/>
+          <w:iCs w:val="0"/>
+        </w:rPr>
+        <w:t>cincin</w:t>
+      </w:r>
+      <w:proofErr w:type="spellEnd"/>
     </w:p>
     <w:p>
       <w:pPr>
@@ -4515,7 +5558,21 @@
           <w:rFonts w:asciiTheme="majorBidi" w:hAnsiTheme="majorBidi" w:cstheme="majorBidi"/>
           <w:noProof/>
         </w:rPr>
-        <w:t xml:space="preserve">Gambar 4 adalah bentuk wireframe dari halaman katalog cincing. Pada halaman ini, semua jenis cincin ditampilkan. Informasi yang ditampilkan lengkap </w:t>
+        <w:t xml:space="preserve">Gambar </w:t>
+      </w:r>
+      <w:r>
+        <w:rPr>
+          <w:rFonts w:asciiTheme="majorBidi" w:hAnsiTheme="majorBidi" w:cstheme="majorBidi"/>
+          <w:noProof/>
+        </w:rPr>
+        <w:t>6</w:t>
+      </w:r>
+      <w:r>
+        <w:rPr>
+          <w:rFonts w:asciiTheme="majorBidi" w:hAnsiTheme="majorBidi" w:cstheme="majorBidi"/>
+          <w:noProof/>
+        </w:rPr>
+        <w:t xml:space="preserve"> adalah bentuk wireframe dari halaman katalog cincin. Pada halaman ini, semua jenis cincin ditampilkan. Informasi yang ditampilkan lengkap </w:t>
       </w:r>
       <w:r>
         <w:rPr>
@@ -4574,7 +5631,7 @@
                     <pic:cNvPicPr/>
                   </pic:nvPicPr>
                   <pic:blipFill>
-                    <a:blip r:embed="rId12" cstate="print">
+                    <a:blip r:embed="rId14" cstate="print">
                       <a:extLst>
                         <a:ext uri="{28A0092B-C50C-407E-A947-70E740481C1C}">
                           <a14:useLocalDpi xmlns:a14="http://schemas.microsoft.com/office/drawing/2010/main" val="0"/>
@@ -4657,7 +5714,7 @@
           <w:iCs w:val="0"/>
           <w:noProof/>
         </w:rPr>
-        <w:t>5</w:t>
+        <w:t>7</w:t>
       </w:r>
       <w:r>
         <w:rPr>
@@ -4668,6 +5725,53 @@
         </w:rPr>
         <w:fldChar w:fldCharType="end"/>
       </w:r>
+      <w:r>
+        <w:rPr>
+          <w:b/>
+          <w:bCs/>
+          <w:i w:val="0"/>
+          <w:iCs w:val="0"/>
+        </w:rPr>
+        <w:t xml:space="preserve"> </w:t>
+      </w:r>
+      <w:r>
+        <w:rPr>
+          <w:b/>
+          <w:bCs/>
+          <w:i w:val="0"/>
+          <w:iCs w:val="0"/>
+        </w:rPr>
+        <w:t xml:space="preserve">Wireframe </w:t>
+      </w:r>
+      <w:proofErr w:type="spellStart"/>
+      <w:r>
+        <w:rPr>
+          <w:b/>
+          <w:bCs/>
+          <w:i w:val="0"/>
+          <w:iCs w:val="0"/>
+        </w:rPr>
+        <w:t>katalog</w:t>
+      </w:r>
+      <w:proofErr w:type="spellEnd"/>
+      <w:r>
+        <w:rPr>
+          <w:b/>
+          <w:bCs/>
+          <w:i w:val="0"/>
+          <w:iCs w:val="0"/>
+        </w:rPr>
+        <w:t xml:space="preserve"> </w:t>
+      </w:r>
+      <w:r>
+        <w:rPr>
+          <w:b/>
+          <w:bCs/>
+          <w:i w:val="0"/>
+          <w:iCs w:val="0"/>
+        </w:rPr>
+        <w:t>anting</w:t>
+      </w:r>
     </w:p>
     <w:p>
       <w:pPr>
@@ -4683,7 +5787,21 @@
           <w:rFonts w:asciiTheme="majorBidi" w:hAnsiTheme="majorBidi" w:cstheme="majorBidi"/>
           <w:noProof/>
         </w:rPr>
-        <w:t xml:space="preserve">Gambar 5 merupakan tampilan wireframe dari halaman katalog anting. Pada halaman ini, semua koleksi </w:t>
+        <w:t xml:space="preserve">Gambar </w:t>
+      </w:r>
+      <w:r>
+        <w:rPr>
+          <w:rFonts w:asciiTheme="majorBidi" w:hAnsiTheme="majorBidi" w:cstheme="majorBidi"/>
+          <w:noProof/>
+        </w:rPr>
+        <w:t>7</w:t>
+      </w:r>
+      <w:r>
+        <w:rPr>
+          <w:rFonts w:asciiTheme="majorBidi" w:hAnsiTheme="majorBidi" w:cstheme="majorBidi"/>
+          <w:noProof/>
+        </w:rPr>
+        <w:t xml:space="preserve"> merupakan tampilan wireframe dari halaman katalog anting. Pada halaman ini, semua koleksi </w:t>
       </w:r>
       <w:r>
         <w:rPr>
@@ -4720,11 +5838,476 @@
         <w:jc w:val="both"/>
         <w:rPr>
           <w:rFonts w:asciiTheme="majorBidi" w:hAnsiTheme="majorBidi" w:cstheme="majorBidi"/>
-        </w:rPr>
-      </w:pPr>
-      <w:r>
-        <w:rPr>
-          <w:rFonts w:asciiTheme="majorBidi" w:hAnsiTheme="majorBidi" w:cstheme="majorBidi"/>
+          <w:noProof/>
+        </w:rPr>
+      </w:pPr>
+    </w:p>
+    <w:p>
+      <w:pPr>
+        <w:spacing w:line="360" w:lineRule="auto"/>
+        <w:jc w:val="both"/>
+        <w:rPr>
+          <w:rFonts w:asciiTheme="majorBidi" w:hAnsiTheme="majorBidi" w:cstheme="majorBidi"/>
+          <w:b/>
+          <w:bCs/>
+          <w:noProof/>
+        </w:rPr>
+      </w:pPr>
+      <w:r>
+        <w:rPr>
+          <w:rFonts w:asciiTheme="majorBidi" w:hAnsiTheme="majorBidi" w:cstheme="majorBidi"/>
+          <w:b/>
+          <w:bCs/>
+          <w:noProof/>
+        </w:rPr>
+        <w:t>Prototype</w:t>
+      </w:r>
+    </w:p>
+    <w:p>
+      <w:pPr>
+        <w:keepNext/>
+        <w:spacing w:line="360" w:lineRule="auto"/>
+        <w:jc w:val="both"/>
+      </w:pPr>
+      <w:r>
+        <w:rPr>
+          <w:rFonts w:asciiTheme="majorBidi" w:hAnsiTheme="majorBidi" w:cstheme="majorBidi"/>
+          <w:b/>
+          <w:bCs/>
+          <w:noProof/>
+        </w:rPr>
+        <w:drawing>
+          <wp:inline distT="0" distB="0" distL="0" distR="0" wp14:anchorId="63C9040C" wp14:editId="64A369AB">
+            <wp:extent cx="5731510" cy="3432810"/>
+            <wp:effectExtent l="0" t="0" r="2540" b="0"/>
+            <wp:docPr id="499867332" name="Picture 1"/>
+            <wp:cNvGraphicFramePr>
+              <a:graphicFrameLocks xmlns:a="http://schemas.openxmlformats.org/drawingml/2006/main" noChangeAspect="1"/>
+            </wp:cNvGraphicFramePr>
+            <a:graphic xmlns:a="http://schemas.openxmlformats.org/drawingml/2006/main">
+              <a:graphicData uri="http://schemas.openxmlformats.org/drawingml/2006/picture">
+                <pic:pic xmlns:pic="http://schemas.openxmlformats.org/drawingml/2006/picture">
+                  <pic:nvPicPr>
+                    <pic:cNvPr id="499867332" name=""/>
+                    <pic:cNvPicPr/>
+                  </pic:nvPicPr>
+                  <pic:blipFill>
+                    <a:blip r:embed="rId15"/>
+                    <a:stretch>
+                      <a:fillRect/>
+                    </a:stretch>
+                  </pic:blipFill>
+                  <pic:spPr>
+                    <a:xfrm>
+                      <a:off x="0" y="0"/>
+                      <a:ext cx="5731510" cy="3432810"/>
+                    </a:xfrm>
+                    <a:prstGeom prst="rect">
+                      <a:avLst/>
+                    </a:prstGeom>
+                  </pic:spPr>
+                </pic:pic>
+              </a:graphicData>
+            </a:graphic>
+          </wp:inline>
+        </w:drawing>
+      </w:r>
+    </w:p>
+    <w:p>
+      <w:pPr>
+        <w:pStyle w:val="Caption"/>
+        <w:jc w:val="center"/>
+        <w:rPr>
+          <w:b/>
+          <w:bCs/>
+          <w:i w:val="0"/>
+          <w:iCs w:val="0"/>
+          <w:lang w:val="id-ID"/>
+        </w:rPr>
+      </w:pPr>
+      <w:r>
+        <w:rPr>
+          <w:b/>
+          <w:bCs/>
+          <w:i w:val="0"/>
+          <w:iCs w:val="0"/>
+        </w:rPr>
+        <w:t xml:space="preserve">Gambar </w:t>
+      </w:r>
+      <w:r>
+        <w:rPr>
+          <w:b/>
+          <w:bCs/>
+          <w:i w:val="0"/>
+          <w:iCs w:val="0"/>
+        </w:rPr>
+        <w:fldChar w:fldCharType="begin"/>
+      </w:r>
+      <w:r>
+        <w:rPr>
+          <w:b/>
+          <w:bCs/>
+          <w:i w:val="0"/>
+          <w:iCs w:val="0"/>
+        </w:rPr>
+        <w:instrText xml:space="preserve"> SEQ Gambar \* ARABIC </w:instrText>
+      </w:r>
+      <w:r>
+        <w:rPr>
+          <w:b/>
+          <w:bCs/>
+          <w:i w:val="0"/>
+          <w:iCs w:val="0"/>
+        </w:rPr>
+        <w:fldChar w:fldCharType="separate"/>
+      </w:r>
+      <w:r>
+        <w:rPr>
+          <w:b/>
+          <w:bCs/>
+          <w:i w:val="0"/>
+          <w:iCs w:val="0"/>
+          <w:noProof/>
+        </w:rPr>
+        <w:t>8</w:t>
+      </w:r>
+      <w:r>
+        <w:rPr>
+          <w:b/>
+          <w:bCs/>
+          <w:i w:val="0"/>
+          <w:iCs w:val="0"/>
+        </w:rPr>
+        <w:fldChar w:fldCharType="end"/>
+      </w:r>
+      <w:r>
+        <w:rPr>
+          <w:b/>
+          <w:bCs/>
+          <w:i w:val="0"/>
+          <w:iCs w:val="0"/>
+          <w:lang w:val="id-ID"/>
+        </w:rPr>
+        <w:t xml:space="preserve"> </w:t>
+      </w:r>
+      <w:proofErr w:type="spellStart"/>
+      <w:r>
+        <w:rPr>
+          <w:b/>
+          <w:bCs/>
+          <w:i w:val="0"/>
+          <w:iCs w:val="0"/>
+          <w:lang w:val="id-ID"/>
+        </w:rPr>
+        <w:t>Prototype</w:t>
+      </w:r>
+      <w:proofErr w:type="spellEnd"/>
+      <w:r>
+        <w:rPr>
+          <w:b/>
+          <w:bCs/>
+          <w:i w:val="0"/>
+          <w:iCs w:val="0"/>
+          <w:lang w:val="id-ID"/>
+        </w:rPr>
+        <w:t xml:space="preserve"> </w:t>
+      </w:r>
+      <w:proofErr w:type="spellStart"/>
+      <w:r>
+        <w:rPr>
+          <w:b/>
+          <w:bCs/>
+          <w:i w:val="0"/>
+          <w:iCs w:val="0"/>
+          <w:lang w:val="id-ID"/>
+        </w:rPr>
+        <w:t>Website</w:t>
+      </w:r>
+      <w:proofErr w:type="spellEnd"/>
+    </w:p>
+    <w:p>
+      <w:pPr>
+        <w:spacing w:line="360" w:lineRule="auto"/>
+        <w:jc w:val="both"/>
+        <w:rPr>
+          <w:rFonts w:asciiTheme="majorBidi" w:hAnsiTheme="majorBidi" w:cstheme="majorBidi"/>
+          <w:lang w:val="id-ID"/>
+        </w:rPr>
+      </w:pPr>
+      <w:r>
+        <w:rPr>
+          <w:rFonts w:asciiTheme="majorBidi" w:hAnsiTheme="majorBidi" w:cstheme="majorBidi"/>
+          <w:lang w:val="id-ID"/>
+        </w:rPr>
+        <w:lastRenderedPageBreak/>
+        <w:t xml:space="preserve">Gambar 8 merupakan </w:t>
+      </w:r>
+      <w:proofErr w:type="spellStart"/>
+      <w:r>
+        <w:rPr>
+          <w:rFonts w:asciiTheme="majorBidi" w:hAnsiTheme="majorBidi" w:cstheme="majorBidi"/>
+          <w:lang w:val="id-ID"/>
+        </w:rPr>
+        <w:t>prototype</w:t>
+      </w:r>
+      <w:proofErr w:type="spellEnd"/>
+      <w:r>
+        <w:rPr>
+          <w:rFonts w:asciiTheme="majorBidi" w:hAnsiTheme="majorBidi" w:cstheme="majorBidi"/>
+          <w:lang w:val="id-ID"/>
+        </w:rPr>
+        <w:t xml:space="preserve"> dari </w:t>
+      </w:r>
+      <w:proofErr w:type="spellStart"/>
+      <w:r>
+        <w:rPr>
+          <w:rFonts w:asciiTheme="majorBidi" w:hAnsiTheme="majorBidi" w:cstheme="majorBidi"/>
+          <w:lang w:val="id-ID"/>
+        </w:rPr>
+        <w:t>website</w:t>
+      </w:r>
+      <w:proofErr w:type="spellEnd"/>
+      <w:r>
+        <w:rPr>
+          <w:rFonts w:asciiTheme="majorBidi" w:hAnsiTheme="majorBidi" w:cstheme="majorBidi"/>
+          <w:lang w:val="id-ID"/>
+        </w:rPr>
+        <w:t xml:space="preserve">. Gambar di atas menunjukkan alur yang akan dilakukan oleh </w:t>
+      </w:r>
+      <w:proofErr w:type="spellStart"/>
+      <w:r>
+        <w:rPr>
+          <w:rFonts w:asciiTheme="majorBidi" w:hAnsiTheme="majorBidi" w:cstheme="majorBidi"/>
+          <w:lang w:val="id-ID"/>
+        </w:rPr>
+        <w:t>user</w:t>
+      </w:r>
+      <w:proofErr w:type="spellEnd"/>
+      <w:r>
+        <w:rPr>
+          <w:rFonts w:asciiTheme="majorBidi" w:hAnsiTheme="majorBidi" w:cstheme="majorBidi"/>
+          <w:lang w:val="id-ID"/>
+        </w:rPr>
+        <w:t xml:space="preserve"> ketika mengakses </w:t>
+      </w:r>
+      <w:proofErr w:type="spellStart"/>
+      <w:r>
+        <w:rPr>
+          <w:rFonts w:asciiTheme="majorBidi" w:hAnsiTheme="majorBidi" w:cstheme="majorBidi"/>
+          <w:lang w:val="id-ID"/>
+        </w:rPr>
+        <w:t>website</w:t>
+      </w:r>
+      <w:proofErr w:type="spellEnd"/>
+      <w:r>
+        <w:rPr>
+          <w:rFonts w:asciiTheme="majorBidi" w:hAnsiTheme="majorBidi" w:cstheme="majorBidi"/>
+          <w:lang w:val="id-ID"/>
+        </w:rPr>
+        <w:t xml:space="preserve">. Hal pertama yang ditampilkan saat </w:t>
+      </w:r>
+      <w:proofErr w:type="spellStart"/>
+      <w:r>
+        <w:rPr>
+          <w:rFonts w:asciiTheme="majorBidi" w:hAnsiTheme="majorBidi" w:cstheme="majorBidi"/>
+          <w:lang w:val="id-ID"/>
+        </w:rPr>
+        <w:t>user</w:t>
+      </w:r>
+      <w:proofErr w:type="spellEnd"/>
+      <w:r>
+        <w:rPr>
+          <w:rFonts w:asciiTheme="majorBidi" w:hAnsiTheme="majorBidi" w:cstheme="majorBidi"/>
+          <w:lang w:val="id-ID"/>
+        </w:rPr>
+        <w:t xml:space="preserve"> mengakses </w:t>
+      </w:r>
+      <w:proofErr w:type="spellStart"/>
+      <w:r>
+        <w:rPr>
+          <w:rFonts w:asciiTheme="majorBidi" w:hAnsiTheme="majorBidi" w:cstheme="majorBidi"/>
+          <w:lang w:val="id-ID"/>
+        </w:rPr>
+        <w:t>website</w:t>
+      </w:r>
+      <w:proofErr w:type="spellEnd"/>
+      <w:r>
+        <w:rPr>
+          <w:rFonts w:asciiTheme="majorBidi" w:hAnsiTheme="majorBidi" w:cstheme="majorBidi"/>
+          <w:lang w:val="id-ID"/>
+        </w:rPr>
+        <w:t xml:space="preserve"> adalah tampilan </w:t>
+      </w:r>
+      <w:proofErr w:type="spellStart"/>
+      <w:r>
+        <w:rPr>
+          <w:rFonts w:asciiTheme="majorBidi" w:hAnsiTheme="majorBidi" w:cstheme="majorBidi"/>
+          <w:lang w:val="id-ID"/>
+        </w:rPr>
+        <w:t>landing</w:t>
+      </w:r>
+      <w:proofErr w:type="spellEnd"/>
+      <w:r>
+        <w:rPr>
+          <w:rFonts w:asciiTheme="majorBidi" w:hAnsiTheme="majorBidi" w:cstheme="majorBidi"/>
+          <w:lang w:val="id-ID"/>
+        </w:rPr>
+        <w:t xml:space="preserve"> </w:t>
+      </w:r>
+      <w:proofErr w:type="spellStart"/>
+      <w:r>
+        <w:rPr>
+          <w:rFonts w:asciiTheme="majorBidi" w:hAnsiTheme="majorBidi" w:cstheme="majorBidi"/>
+          <w:lang w:val="id-ID"/>
+        </w:rPr>
+        <w:t>page</w:t>
+      </w:r>
+      <w:proofErr w:type="spellEnd"/>
+      <w:r>
+        <w:rPr>
+          <w:rFonts w:asciiTheme="majorBidi" w:hAnsiTheme="majorBidi" w:cstheme="majorBidi"/>
+          <w:lang w:val="id-ID"/>
+        </w:rPr>
+        <w:t xml:space="preserve"> yang berisi kumpulan seluruh produk yang tersedia. Kemudian, jika </w:t>
+      </w:r>
+      <w:proofErr w:type="spellStart"/>
+      <w:r>
+        <w:rPr>
+          <w:rFonts w:asciiTheme="majorBidi" w:hAnsiTheme="majorBidi" w:cstheme="majorBidi"/>
+          <w:lang w:val="id-ID"/>
+        </w:rPr>
+        <w:t>user</w:t>
+      </w:r>
+      <w:proofErr w:type="spellEnd"/>
+      <w:r>
+        <w:rPr>
+          <w:rFonts w:asciiTheme="majorBidi" w:hAnsiTheme="majorBidi" w:cstheme="majorBidi"/>
+          <w:lang w:val="id-ID"/>
+        </w:rPr>
+        <w:t xml:space="preserve"> tertarik untuk menjelajah produk sesuai kategori maka </w:t>
+      </w:r>
+      <w:proofErr w:type="spellStart"/>
+      <w:r>
+        <w:rPr>
+          <w:rFonts w:asciiTheme="majorBidi" w:hAnsiTheme="majorBidi" w:cstheme="majorBidi"/>
+          <w:lang w:val="id-ID"/>
+        </w:rPr>
+        <w:t>user</w:t>
+      </w:r>
+      <w:proofErr w:type="spellEnd"/>
+      <w:r>
+        <w:rPr>
+          <w:rFonts w:asciiTheme="majorBidi" w:hAnsiTheme="majorBidi" w:cstheme="majorBidi"/>
+          <w:lang w:val="id-ID"/>
+        </w:rPr>
+        <w:t xml:space="preserve"> harus beralih ke bagian kategori yang ingin ditampilkan. Jika </w:t>
+      </w:r>
+      <w:proofErr w:type="spellStart"/>
+      <w:r>
+        <w:rPr>
+          <w:rFonts w:asciiTheme="majorBidi" w:hAnsiTheme="majorBidi" w:cstheme="majorBidi"/>
+          <w:lang w:val="id-ID"/>
+        </w:rPr>
+        <w:t>user</w:t>
+      </w:r>
+      <w:proofErr w:type="spellEnd"/>
+      <w:r>
+        <w:rPr>
+          <w:rFonts w:asciiTheme="majorBidi" w:hAnsiTheme="majorBidi" w:cstheme="majorBidi"/>
+          <w:lang w:val="id-ID"/>
+        </w:rPr>
+        <w:t xml:space="preserve"> telah menemukan barang yang menarik dan ingin melakukan pemesanan, maka </w:t>
+      </w:r>
+      <w:proofErr w:type="spellStart"/>
+      <w:r>
+        <w:rPr>
+          <w:rFonts w:asciiTheme="majorBidi" w:hAnsiTheme="majorBidi" w:cstheme="majorBidi"/>
+          <w:lang w:val="id-ID"/>
+        </w:rPr>
+        <w:t>user</w:t>
+      </w:r>
+      <w:proofErr w:type="spellEnd"/>
+      <w:r>
+        <w:rPr>
+          <w:rFonts w:asciiTheme="majorBidi" w:hAnsiTheme="majorBidi" w:cstheme="majorBidi"/>
+          <w:lang w:val="id-ID"/>
+        </w:rPr>
+        <w:t xml:space="preserve"> dapat memilih tombol yang bertuliskan “</w:t>
+      </w:r>
+      <w:proofErr w:type="spellStart"/>
+      <w:r>
+        <w:rPr>
+          <w:rFonts w:asciiTheme="majorBidi" w:hAnsiTheme="majorBidi" w:cstheme="majorBidi"/>
+          <w:lang w:val="id-ID"/>
+        </w:rPr>
+        <w:t>pre</w:t>
+      </w:r>
+      <w:proofErr w:type="spellEnd"/>
+      <w:r>
+        <w:rPr>
+          <w:rFonts w:asciiTheme="majorBidi" w:hAnsiTheme="majorBidi" w:cstheme="majorBidi"/>
+          <w:lang w:val="id-ID"/>
+        </w:rPr>
+        <w:t xml:space="preserve">-order </w:t>
+      </w:r>
+      <w:proofErr w:type="spellStart"/>
+      <w:r>
+        <w:rPr>
+          <w:rFonts w:asciiTheme="majorBidi" w:hAnsiTheme="majorBidi" w:cstheme="majorBidi"/>
+          <w:lang w:val="id-ID"/>
+        </w:rPr>
+        <w:t>now</w:t>
+      </w:r>
+      <w:proofErr w:type="spellEnd"/>
+      <w:r>
+        <w:rPr>
+          <w:rFonts w:asciiTheme="majorBidi" w:hAnsiTheme="majorBidi" w:cstheme="majorBidi"/>
+          <w:lang w:val="id-ID"/>
+        </w:rPr>
+        <w:t xml:space="preserve">” dan melakukan pengisian </w:t>
+      </w:r>
+      <w:proofErr w:type="spellStart"/>
+      <w:r>
+        <w:rPr>
+          <w:rFonts w:asciiTheme="majorBidi" w:hAnsiTheme="majorBidi" w:cstheme="majorBidi"/>
+          <w:lang w:val="id-ID"/>
+        </w:rPr>
+        <w:t>form</w:t>
+      </w:r>
+      <w:proofErr w:type="spellEnd"/>
+      <w:r>
+        <w:rPr>
+          <w:rFonts w:asciiTheme="majorBidi" w:hAnsiTheme="majorBidi" w:cstheme="majorBidi"/>
+          <w:lang w:val="id-ID"/>
+        </w:rPr>
+        <w:t xml:space="preserve"> yang terdiri dari nama dan email.</w:t>
+      </w:r>
+    </w:p>
+    <w:p>
+      <w:pPr>
+        <w:spacing w:line="360" w:lineRule="auto"/>
+        <w:jc w:val="both"/>
+        <w:rPr>
+          <w:rFonts w:asciiTheme="majorBidi" w:hAnsiTheme="majorBidi" w:cstheme="majorBidi"/>
+          <w:b/>
+          <w:bCs/>
+          <w:noProof/>
+        </w:rPr>
+      </w:pPr>
+    </w:p>
+    <w:p>
+      <w:pPr>
+        <w:rPr>
+          <w:rFonts w:asciiTheme="majorBidi" w:hAnsiTheme="majorBidi" w:cstheme="majorBidi"/>
+          <w:b/>
+          <w:bCs/>
+        </w:rPr>
+      </w:pPr>
+      <w:r>
+        <w:rPr>
+          <w:rFonts w:asciiTheme="majorBidi" w:hAnsiTheme="majorBidi" w:cstheme="majorBidi"/>
+          <w:b/>
+          <w:bCs/>
         </w:rPr>
         <w:br w:type="page"/>
       </w:r>
@@ -5576,7 +7159,7 @@
                     </pic:cNvPicPr>
                   </pic:nvPicPr>
                   <pic:blipFill rotWithShape="1">
-                    <a:blip r:embed="rId13">
+                    <a:blip r:embed="rId16">
                       <a:extLst>
                         <a:ext uri="{28A0092B-C50C-407E-A947-70E740481C1C}">
                           <a14:useLocalDpi xmlns:a14="http://schemas.microsoft.com/office/drawing/2010/main" val="0"/>
@@ -6967,7 +8550,7 @@
         </w:rPr>
         <w:t xml:space="preserve">: </w:t>
       </w:r>
-      <w:hyperlink r:id="rId14" w:history="1">
+      <w:hyperlink r:id="rId17" w:history="1">
         <w:r>
           <w:rPr>
             <w:rStyle w:val="Hyperlink"/>
@@ -7010,7 +8593,7 @@
         </w:rPr>
         <w:t>: </w:t>
       </w:r>
-      <w:hyperlink r:id="rId15" w:history="1">
+      <w:hyperlink r:id="rId18" w:history="1">
         <w:r>
           <w:rPr>
             <w:rStyle w:val="Hyperlink"/>
@@ -7060,22 +8643,14 @@
         </w:rPr>
         <w:t xml:space="preserve">: </w:t>
       </w:r>
-      <w:hyperlink r:id="rId16" w:history="1">
+      <w:hyperlink r:id="rId19" w:history="1">
         <w:r>
           <w:rPr>
             <w:rStyle w:val="Hyperlink"/>
             <w:rFonts w:asciiTheme="majorBidi" w:hAnsiTheme="majorBidi" w:cstheme="majorBidi"/>
             <w:lang w:val="en-US"/>
           </w:rPr>
-          <w:t>https://drive.google.com/file/d/1Lk18l8Kam4AoDlfldWRXdTRRVKgC8boP/view?usp=sharin</w:t>
-        </w:r>
-        <w:r>
-          <w:rPr>
-            <w:rStyle w:val="Hyperlink"/>
-            <w:rFonts w:asciiTheme="majorBidi" w:hAnsiTheme="majorBidi" w:cstheme="majorBidi"/>
-            <w:lang w:val="en-US"/>
-          </w:rPr>
-          <w:t>g</w:t>
+          <w:t>https://drive.google.com/file/d/1Lk18l8Kam4AoDlfldWRXdTRRVKgC8boP/view?usp=sharing</w:t>
         </w:r>
       </w:hyperlink>
     </w:p>
@@ -7747,7 +9322,7 @@
       </w:r>
     </w:p>
     <w:sectPr>
-      <w:footerReference w:type="default" r:id="rId17"/>
+      <w:footerReference w:type="default" r:id="rId20"/>
       <w:pgSz w:w="11906" w:h="16838"/>
       <w:pgMar w:top="1440" w:right="1440" w:bottom="1440" w:left="1440" w:header="708" w:footer="708" w:gutter="0"/>
       <w:cols w:space="708"/>

</xml_diff>